<commit_message>
Update BKChartmaker figures and DTCC
</commit_message>
<xml_diff>
--- a/FigureTablesForPaper.docx
+++ b/FigureTablesForPaper.docx
@@ -458,108 +458,150 @@
     <w:p>
       <w:pPr>
         <w:rPr>
+          <w:del w:id="27" w:author="Jesse Schreger" w:date="2016-05-03T12:02:00Z"/>
           <w:b/>
         </w:rPr>
       </w:pPr>
-      <w:r>
-        <w:rPr>
+      <w:del w:id="28" w:author="Jesse Schreger" w:date="2016-05-03T12:02:00Z">
+        <w:r>
+          <w:rPr>
+            <w:b/>
+          </w:rPr>
+          <w:delText>DON’T FORGET BKChartMaker.do</w:delText>
+        </w:r>
+      </w:del>
+    </w:p>
+    <w:p>
+      <w:pPr>
+        <w:rPr>
+          <w:del w:id="29" w:author="Jesse Schreger" w:date="2016-05-03T12:02:00Z"/>
           <w:b/>
         </w:rPr>
-        <w:t>DON’T FORGET BKChartMaker.do</w:t>
-      </w:r>
-    </w:p>
-    <w:p>
-      <w:pPr>
-        <w:rPr>
+      </w:pPr>
+      <w:del w:id="30" w:author="Jesse Schreger" w:date="2016-05-03T12:02:00Z">
+        <w:r>
+          <w:rPr>
+            <w:b/>
+          </w:rPr>
+          <w:delText>This must be run separately after saving-as the files</w:delText>
+        </w:r>
+      </w:del>
+    </w:p>
+    <w:p>
+      <w:pPr>
+        <w:rPr>
+          <w:del w:id="31" w:author="Jesse Schreger" w:date="2016-05-03T12:02:00Z"/>
           <w:b/>
         </w:rPr>
       </w:pPr>
-      <w:r>
-        <w:rPr>
+      <w:del w:id="32" w:author="Jesse Schreger" w:date="2016-05-03T12:02:00Z">
+        <w:r>
+          <w:rPr>
+            <w:b/>
+          </w:rPr>
+          <w:delText>R</w:delText>
+        </w:r>
+        <w:r>
+          <w:rPr>
+            <w:b/>
+          </w:rPr>
+          <w:delText>S_CDS_IVLocal_relative_noex.xls and</w:delText>
+        </w:r>
+      </w:del>
+    </w:p>
+    <w:p>
+      <w:pPr>
+        <w:rPr>
+          <w:del w:id="33" w:author="Jesse Schreger" w:date="2016-05-03T12:02:00Z"/>
           <w:b/>
         </w:rPr>
-        <w:t>This must be run separately after saving-as the files</w:t>
-      </w:r>
-    </w:p>
-    <w:p>
-      <w:pPr>
-        <w:rPr>
+      </w:pPr>
+      <w:del w:id="34" w:author="Jesse Schreger" w:date="2016-05-03T12:02:00Z">
+        <w:r>
+          <w:rPr>
+            <w:b/>
+          </w:rPr>
+          <w:delText>RS_C</w:delText>
+        </w:r>
+        <w:r>
+          <w:rPr>
+            <w:b/>
+          </w:rPr>
+          <w:delText>DS_IVLocalHML_relative_noex.xls</w:delText>
+        </w:r>
+      </w:del>
+    </w:p>
+    <w:p>
+      <w:pPr>
+        <w:rPr>
+          <w:del w:id="35" w:author="Jesse Schreger" w:date="2016-05-03T12:02:00Z"/>
           <w:b/>
         </w:rPr>
       </w:pPr>
-      <w:r>
-        <w:rPr>
-          <w:b/>
-        </w:rPr>
-        <w:t>R</w:t>
-      </w:r>
-      <w:r>
-        <w:rPr>
-          <w:b/>
-        </w:rPr>
-        <w:t>S_CDS_IVLocal_relative_noex.xls and</w:t>
-      </w:r>
-    </w:p>
-    <w:p>
-      <w:pPr>
-        <w:rPr>
-          <w:b/>
-        </w:rPr>
-      </w:pPr>
-      <w:r>
-        <w:rPr>
-          <w:b/>
-        </w:rPr>
-        <w:t>RS_C</w:t>
-      </w:r>
-      <w:r>
-        <w:rPr>
-          <w:b/>
-        </w:rPr>
-        <w:t>DS_IVLocalHML_relative_noex.xls</w:t>
-      </w:r>
-    </w:p>
-    <w:p>
-      <w:pPr>
-        <w:rPr>
-          <w:b/>
-        </w:rPr>
-      </w:pPr>
-      <w:proofErr w:type="gramStart"/>
-      <w:r>
-        <w:rPr>
-          <w:b/>
-        </w:rPr>
-        <w:t>Into .</w:t>
-      </w:r>
-      <w:proofErr w:type="spellStart"/>
-      <w:r>
-        <w:rPr>
-          <w:b/>
-        </w:rPr>
-        <w:t>xlsx</w:t>
+      <w:del w:id="36" w:author="Jesse Schreger" w:date="2016-05-03T12:02:00Z">
+        <w:r>
+          <w:rPr>
+            <w:b/>
+          </w:rPr>
+          <w:delText xml:space="preserve">Into .xlsx format. </w:delText>
+        </w:r>
+      </w:del>
+    </w:p>
+    <w:p>
+      <w:r>
+        <w:t>Figure A</w:t>
+      </w:r>
+      <w:ins w:id="37" w:author="Benjamin Hebert" w:date="2016-05-02T10:28:00Z">
+        <w:r>
+          <w:t>4</w:t>
+        </w:r>
+      </w:ins>
+      <w:del w:id="38" w:author="Benjamin Hebert" w:date="2016-05-02T10:28:00Z">
+        <w:r>
+          <w:delText>5</w:delText>
+        </w:r>
+      </w:del>
+      <w:r>
+        <w:t xml:space="preserve">: </w:t>
+      </w:r>
+      <w:proofErr w:type="spellStart"/>
+      <w:r>
+        <w:t>BK_HML_All.eps</w:t>
       </w:r>
       <w:proofErr w:type="spellEnd"/>
-      <w:proofErr w:type="gramEnd"/>
-      <w:r>
-        <w:rPr>
-          <w:b/>
-        </w:rPr>
-        <w:t xml:space="preserve"> format. </w:t>
-      </w:r>
+      <w:ins w:id="39" w:author="Jesse Schreger" w:date="2016-05-03T12:02:00Z">
+        <w:r>
+          <w:t xml:space="preserve"> (Made by </w:t>
+        </w:r>
+        <w:proofErr w:type="spellStart"/>
+        <w:r>
+          <w:t>BKChartmaker</w:t>
+        </w:r>
+        <w:proofErr w:type="spellEnd"/>
+        <w:r>
+          <w:t>)</w:t>
+        </w:r>
+      </w:ins>
+    </w:p>
+    <w:p>
+      <w:ins w:id="40" w:author="Jesse Schreger" w:date="2016-05-03T12:02:00Z">
+        <w:r>
+          <w:t xml:space="preserve"> </w:t>
+        </w:r>
+      </w:ins>
     </w:p>
     <w:p>
       <w:r>
         <w:t>Figure A</w:t>
       </w:r>
-      <w:ins w:id="27" w:author="Benjamin Hebert" w:date="2016-05-02T10:28:00Z">
-        <w:r>
-          <w:t>4</w:t>
-        </w:r>
-      </w:ins>
-      <w:del w:id="28" w:author="Benjamin Hebert" w:date="2016-05-02T10:28:00Z">
-        <w:r>
-          <w:delText>5</w:delText>
+      <w:ins w:id="41" w:author="Benjamin Hebert" w:date="2016-05-02T10:28:00Z">
+        <w:r>
+          <w:t>5</w:t>
+        </w:r>
+      </w:ins>
+      <w:del w:id="42" w:author="Benjamin Hebert" w:date="2016-05-02T10:28:00Z">
+        <w:r>
+          <w:delText>6</w:delText>
         </w:r>
       </w:del>
       <w:r>
@@ -567,33 +609,25 @@
       </w:r>
       <w:proofErr w:type="spellStart"/>
       <w:r>
-        <w:t>BK_HML_All.eps</w:t>
+        <w:t>BK_Ind.eps</w:t>
       </w:r>
       <w:proofErr w:type="spellEnd"/>
-    </w:p>
-    <w:p/>
-    <w:p>
-      <w:r>
-        <w:t>Figure A</w:t>
-      </w:r>
-      <w:ins w:id="29" w:author="Benjamin Hebert" w:date="2016-05-02T10:28:00Z">
-        <w:r>
-          <w:t>5</w:t>
-        </w:r>
-      </w:ins>
-      <w:del w:id="30" w:author="Benjamin Hebert" w:date="2016-05-02T10:28:00Z">
-        <w:r>
-          <w:delText>6</w:delText>
-        </w:r>
-      </w:del>
-      <w:r>
-        <w:t xml:space="preserve">: </w:t>
-      </w:r>
-      <w:proofErr w:type="spellStart"/>
-      <w:r>
-        <w:t>BK_Ind.eps</w:t>
-      </w:r>
-      <w:proofErr w:type="spellEnd"/>
+      <w:ins w:id="43" w:author="Jesse Schreger" w:date="2016-05-03T12:03:00Z">
+        <w:r>
+          <w:t xml:space="preserve"> </w:t>
+        </w:r>
+        <w:r>
+          <w:t xml:space="preserve">(Made by </w:t>
+        </w:r>
+        <w:proofErr w:type="spellStart"/>
+        <w:r>
+          <w:t>BKChartmaker</w:t>
+        </w:r>
+        <w:proofErr w:type="spellEnd"/>
+        <w:r>
+          <w:t>)</w:t>
+        </w:r>
+      </w:ins>
     </w:p>
     <w:p/>
     <w:p/>
@@ -615,7 +649,6 @@
     </w:p>
     <w:p>
       <w:r>
-        <w:lastRenderedPageBreak/>
         <w:t>Table 1: Summary Stats. $</w:t>
       </w:r>
       <w:proofErr w:type="spellStart"/>
@@ -639,10 +672,10 @@
     <w:p>
       <w:pPr>
         <w:rPr>
-          <w:del w:id="31" w:author="Benjamin Hebert" w:date="2016-05-02T10:16:00Z"/>
-        </w:rPr>
-      </w:pPr>
-      <w:del w:id="32" w:author="Benjamin Hebert" w:date="2016-05-02T10:16:00Z">
+          <w:del w:id="44" w:author="Benjamin Hebert" w:date="2016-05-02T10:16:00Z"/>
+        </w:rPr>
+      </w:pPr>
+      <w:del w:id="45" w:author="Benjamin Hebert" w:date="2016-05-02T10:16:00Z">
         <w:r>
           <w:delText xml:space="preserve">Table 2: Estimates of the Cost of Default </w:delText>
         </w:r>
@@ -662,12 +695,12 @@
       <w:r>
         <w:t xml:space="preserve">Table </w:t>
       </w:r>
-      <w:ins w:id="33" w:author="Benjamin Hebert" w:date="2016-05-02T10:16:00Z">
+      <w:ins w:id="46" w:author="Benjamin Hebert" w:date="2016-05-02T10:16:00Z">
         <w:r>
           <w:t>2</w:t>
         </w:r>
       </w:ins>
-      <w:del w:id="34" w:author="Benjamin Hebert" w:date="2016-05-02T10:16:00Z">
+      <w:del w:id="47" w:author="Benjamin Hebert" w:date="2016-05-02T10:16:00Z">
         <w:r>
           <w:delText>3</w:delText>
         </w:r>
@@ -712,6 +745,7 @@
         </w:numPr>
       </w:pPr>
       <w:r>
+        <w:lastRenderedPageBreak/>
         <w:t>Bottom Panel</w:t>
       </w:r>
       <w:proofErr w:type="gramStart"/>
@@ -730,7 +764,7 @@
       <w:r>
         <w:t>/RS_CDS_IV_</w:t>
       </w:r>
-      <w:del w:id="35" w:author="Benjamin Hebert" w:date="2016-05-02T10:29:00Z">
+      <w:del w:id="48" w:author="Benjamin Hebert" w:date="2016-05-02T10:29:00Z">
         <w:r>
           <w:delText>_</w:delText>
         </w:r>
@@ -742,7 +776,7 @@
     <w:p>
       <w:pPr>
         <w:pStyle w:val="ListParagraph"/>
-        <w:pPrChange w:id="36" w:author="Benjamin Hebert" w:date="2016-05-02T10:16:00Z">
+        <w:pPrChange w:id="49" w:author="Benjamin Hebert" w:date="2016-05-02T10:16:00Z">
           <w:pPr>
             <w:pStyle w:val="ListParagraph"/>
             <w:numPr>
@@ -756,17 +790,17 @@
     <w:p>
       <w:pPr>
         <w:rPr>
-          <w:ins w:id="37" w:author="Benjamin Hebert" w:date="2016-05-02T10:16:00Z"/>
-        </w:rPr>
-      </w:pPr>
-    </w:p>
-    <w:p>
-      <w:pPr>
-        <w:rPr>
-          <w:ins w:id="38" w:author="Benjamin Hebert" w:date="2016-05-02T10:16:00Z"/>
-        </w:rPr>
-      </w:pPr>
-      <w:ins w:id="39" w:author="Benjamin Hebert" w:date="2016-05-02T10:16:00Z">
+          <w:ins w:id="50" w:author="Benjamin Hebert" w:date="2016-05-02T10:16:00Z"/>
+        </w:rPr>
+      </w:pPr>
+    </w:p>
+    <w:p>
+      <w:pPr>
+        <w:rPr>
+          <w:ins w:id="51" w:author="Benjamin Hebert" w:date="2016-05-02T10:16:00Z"/>
+        </w:rPr>
+      </w:pPr>
+      <w:ins w:id="52" w:author="Benjamin Hebert" w:date="2016-05-02T10:16:00Z">
         <w:r>
           <w:t xml:space="preserve">Table 3: Estimates of the Cost of Default </w:t>
         </w:r>
@@ -786,10 +820,10 @@
     <w:p>
       <w:pPr>
         <w:rPr>
-          <w:del w:id="40" w:author="Benjamin Hebert" w:date="2016-05-02T10:14:00Z"/>
-        </w:rPr>
-      </w:pPr>
-      <w:del w:id="41" w:author="Benjamin Hebert" w:date="2016-05-02T10:14:00Z">
+          <w:del w:id="53" w:author="Benjamin Hebert" w:date="2016-05-02T10:14:00Z"/>
+        </w:rPr>
+      </w:pPr>
+      <w:del w:id="54" w:author="Benjamin Hebert" w:date="2016-05-02T10:14:00Z">
         <w:r>
           <w:delText>Table4: Coefficients for Tracking Portfolios</w:delText>
         </w:r>
@@ -803,10 +837,10 @@
           <w:numId w:val="4"/>
         </w:numPr>
         <w:rPr>
-          <w:del w:id="42" w:author="Benjamin Hebert" w:date="2016-05-02T10:14:00Z"/>
-        </w:rPr>
-      </w:pPr>
-      <w:del w:id="43" w:author="Benjamin Hebert" w:date="2016-05-02T10:14:00Z">
+          <w:del w:id="55" w:author="Benjamin Hebert" w:date="2016-05-02T10:14:00Z"/>
+        </w:rPr>
+      </w:pPr>
+      <w:del w:id="56" w:author="Benjamin Hebert" w:date="2016-05-02T10:14:00Z">
         <w:r>
           <w:delText>Tracking_coefficients.xls for Survey</w:delText>
         </w:r>
@@ -820,10 +854,10 @@
           <w:numId w:val="4"/>
         </w:numPr>
         <w:rPr>
-          <w:del w:id="44" w:author="Benjamin Hebert" w:date="2016-05-02T10:14:00Z"/>
-        </w:rPr>
-      </w:pPr>
-      <w:del w:id="45" w:author="Benjamin Hebert" w:date="2016-05-02T10:14:00Z">
+          <w:del w:id="57" w:author="Benjamin Hebert" w:date="2016-05-02T10:14:00Z"/>
+        </w:rPr>
+      </w:pPr>
+      <w:del w:id="58" w:author="Benjamin Hebert" w:date="2016-05-02T10:14:00Z">
         <w:r>
           <w:delText>Varcoeffs.xls for VAR</w:delText>
         </w:r>
@@ -837,10 +871,10 @@
           <w:numId w:val="4"/>
         </w:numPr>
         <w:rPr>
-          <w:del w:id="46" w:author="Benjamin Hebert" w:date="2016-05-02T10:14:00Z"/>
-        </w:rPr>
-      </w:pPr>
-      <w:del w:id="47" w:author="Benjamin Hebert" w:date="2016-05-02T10:14:00Z">
+          <w:del w:id="59" w:author="Benjamin Hebert" w:date="2016-05-02T10:14:00Z"/>
+        </w:rPr>
+      </w:pPr>
+      <w:del w:id="60" w:author="Benjamin Hebert" w:date="2016-05-02T10:14:00Z">
         <w:r>
           <w:delText>dols.xls for DOLS</w:delText>
         </w:r>
@@ -850,10 +884,10 @@
     <w:p>
       <w:pPr>
         <w:rPr>
-          <w:del w:id="48" w:author="Benjamin Hebert" w:date="2016-05-02T10:15:00Z"/>
-        </w:rPr>
-      </w:pPr>
-      <w:del w:id="49" w:author="Benjamin Hebert" w:date="2016-05-02T10:15:00Z">
+          <w:del w:id="61" w:author="Benjamin Hebert" w:date="2016-05-02T10:15:00Z"/>
+        </w:rPr>
+      </w:pPr>
+      <w:del w:id="62" w:author="Benjamin Hebert" w:date="2016-05-02T10:15:00Z">
         <w:r>
           <w:delText>Table 5: Default and the PV of GDP Growth</w:delText>
         </w:r>
@@ -867,10 +901,10 @@
           <w:numId w:val="5"/>
         </w:numPr>
         <w:rPr>
-          <w:del w:id="50" w:author="Benjamin Hebert" w:date="2016-05-02T10:15:00Z"/>
-        </w:rPr>
-      </w:pPr>
-      <w:del w:id="51" w:author="Benjamin Hebert" w:date="2016-05-02T10:15:00Z">
+          <w:del w:id="63" w:author="Benjamin Hebert" w:date="2016-05-02T10:15:00Z"/>
+        </w:rPr>
+      </w:pPr>
+      <w:del w:id="64" w:author="Benjamin Hebert" w:date="2016-05-02T10:15:00Z">
         <w:r>
           <w:delText>$rpath/RS_CDS_IV__reshapeADR.xls</w:delText>
         </w:r>
@@ -885,12 +919,12 @@
       <w:r>
         <w:t xml:space="preserve">Table </w:t>
       </w:r>
-      <w:ins w:id="52" w:author="Benjamin Hebert" w:date="2016-05-02T10:16:00Z">
+      <w:ins w:id="65" w:author="Benjamin Hebert" w:date="2016-05-02T10:16:00Z">
         <w:r>
           <w:t>4</w:t>
         </w:r>
       </w:ins>
-      <w:del w:id="53" w:author="Benjamin Hebert" w:date="2016-05-02T10:16:00Z">
+      <w:del w:id="66" w:author="Benjamin Hebert" w:date="2016-05-02T10:16:00Z">
         <w:r>
           <w:delText>6</w:delText>
         </w:r>
@@ -918,12 +952,12 @@
       <w:r>
         <w:t>Table A</w:t>
       </w:r>
-      <w:ins w:id="54" w:author="Benjamin Hebert" w:date="2016-05-02T10:27:00Z">
+      <w:ins w:id="67" w:author="Benjamin Hebert" w:date="2016-05-02T10:27:00Z">
         <w:r>
           <w:t>2</w:t>
         </w:r>
       </w:ins>
-      <w:del w:id="55" w:author="Benjamin Hebert" w:date="2016-05-02T10:27:00Z">
+      <w:del w:id="68" w:author="Benjamin Hebert" w:date="2016-05-02T10:27:00Z">
         <w:r>
           <w:delText>1</w:delText>
         </w:r>
@@ -948,12 +982,12 @@
       <w:r>
         <w:t>Table A</w:t>
       </w:r>
-      <w:ins w:id="56" w:author="Benjamin Hebert" w:date="2016-05-02T10:27:00Z">
+      <w:ins w:id="69" w:author="Benjamin Hebert" w:date="2016-05-02T10:27:00Z">
         <w:r>
           <w:t>3</w:t>
         </w:r>
       </w:ins>
-      <w:del w:id="57" w:author="Benjamin Hebert" w:date="2016-05-02T10:27:00Z">
+      <w:del w:id="70" w:author="Benjamin Hebert" w:date="2016-05-02T10:27:00Z">
         <w:r>
           <w:delText>2</w:delText>
         </w:r>
@@ -973,12 +1007,12 @@
       <w:r>
         <w:t>Table A</w:t>
       </w:r>
-      <w:ins w:id="58" w:author="Benjamin Hebert" w:date="2016-05-02T10:28:00Z">
+      <w:ins w:id="71" w:author="Benjamin Hebert" w:date="2016-05-02T10:28:00Z">
         <w:r>
           <w:t>4</w:t>
         </w:r>
       </w:ins>
-      <w:del w:id="59" w:author="Benjamin Hebert" w:date="2016-05-02T10:28:00Z">
+      <w:del w:id="72" w:author="Benjamin Hebert" w:date="2016-05-02T10:28:00Z">
         <w:r>
           <w:delText>3</w:delText>
         </w:r>
@@ -997,12 +1031,12 @@
       <w:r>
         <w:t>Table A</w:t>
       </w:r>
-      <w:ins w:id="60" w:author="Benjamin Hebert" w:date="2016-05-02T10:28:00Z">
+      <w:ins w:id="73" w:author="Benjamin Hebert" w:date="2016-05-02T10:28:00Z">
         <w:r>
           <w:t>5</w:t>
         </w:r>
       </w:ins>
-      <w:del w:id="61" w:author="Benjamin Hebert" w:date="2016-05-02T10:28:00Z">
+      <w:del w:id="74" w:author="Benjamin Hebert" w:date="2016-05-02T10:28:00Z">
         <w:r>
           <w:delText>4</w:delText>
         </w:r>
@@ -1014,7 +1048,7 @@
     <w:p>
       <w:pPr>
         <w:rPr>
-          <w:ins w:id="62" w:author="Benjamin Hebert" w:date="2016-05-02T10:29:00Z"/>
+          <w:ins w:id="75" w:author="Benjamin Hebert" w:date="2016-05-02T10:29:00Z"/>
         </w:rPr>
       </w:pPr>
       <w:r>
@@ -1034,17 +1068,17 @@
     <w:p>
       <w:pPr>
         <w:rPr>
-          <w:ins w:id="63" w:author="Benjamin Hebert" w:date="2016-05-02T10:29:00Z"/>
-        </w:rPr>
-      </w:pPr>
-    </w:p>
-    <w:p>
-      <w:pPr>
-        <w:rPr>
-          <w:ins w:id="64" w:author="Benjamin Hebert" w:date="2016-05-02T10:29:00Z"/>
-        </w:rPr>
-      </w:pPr>
-      <w:ins w:id="65" w:author="Benjamin Hebert" w:date="2016-05-02T10:29:00Z">
+          <w:ins w:id="76" w:author="Benjamin Hebert" w:date="2016-05-02T10:29:00Z"/>
+        </w:rPr>
+      </w:pPr>
+    </w:p>
+    <w:p>
+      <w:pPr>
+        <w:rPr>
+          <w:ins w:id="77" w:author="Benjamin Hebert" w:date="2016-05-02T10:29:00Z"/>
+        </w:rPr>
+      </w:pPr>
+      <w:ins w:id="78" w:author="Benjamin Hebert" w:date="2016-05-02T10:29:00Z">
         <w:r>
           <w:t>Table A6: Alternative Window Equity and Exchange Results</w:t>
         </w:r>
@@ -1053,10 +1087,10 @@
     <w:p>
       <w:pPr>
         <w:rPr>
-          <w:ins w:id="66" w:author="Benjamin Hebert" w:date="2016-05-02T10:30:00Z"/>
-        </w:rPr>
-      </w:pPr>
-      <w:ins w:id="67" w:author="Benjamin Hebert" w:date="2016-05-02T10:29:00Z">
+          <w:ins w:id="79" w:author="Benjamin Hebert" w:date="2016-05-02T10:30:00Z"/>
+        </w:rPr>
+      </w:pPr>
+      <w:ins w:id="80" w:author="Benjamin Hebert" w:date="2016-05-02T10:29:00Z">
         <w:r>
           <w:t>"$</w:t>
         </w:r>
@@ -1077,12 +1111,12 @@
           <w:t>RS_CDS_IV_reshapeADR.</w:t>
         </w:r>
       </w:ins>
-      <w:ins w:id="68" w:author="Benjamin Hebert" w:date="2016-05-02T10:30:00Z">
+      <w:ins w:id="81" w:author="Benjamin Hebert" w:date="2016-05-02T10:30:00Z">
         <w:r>
           <w:t>_altdates.</w:t>
         </w:r>
       </w:ins>
-      <w:ins w:id="69" w:author="Benjamin Hebert" w:date="2016-05-02T10:29:00Z">
+      <w:ins w:id="82" w:author="Benjamin Hebert" w:date="2016-05-02T10:29:00Z">
         <w:r>
           <w:t>xls</w:t>
         </w:r>
@@ -1090,7 +1124,7 @@
           <w:t xml:space="preserve"> "</w:t>
         </w:r>
       </w:ins>
-      <w:ins w:id="70" w:author="Benjamin Hebert" w:date="2016-05-02T10:30:00Z">
+      <w:ins w:id="83" w:author="Benjamin Hebert" w:date="2016-05-02T10:30:00Z">
         <w:r>
           <w:t xml:space="preserve"> and </w:t>
         </w:r>
@@ -1099,10 +1133,10 @@
     <w:p>
       <w:pPr>
         <w:rPr>
-          <w:ins w:id="71" w:author="Benjamin Hebert" w:date="2016-05-02T10:29:00Z"/>
-        </w:rPr>
-      </w:pPr>
-      <w:ins w:id="72" w:author="Benjamin Hebert" w:date="2016-05-02T10:30:00Z">
+          <w:ins w:id="84" w:author="Benjamin Hebert" w:date="2016-05-02T10:29:00Z"/>
+        </w:rPr>
+      </w:pPr>
+      <w:ins w:id="85" w:author="Benjamin Hebert" w:date="2016-05-02T10:30:00Z">
         <w:r>
           <w:t>"$</w:t>
         </w:r>
@@ -1129,19 +1163,19 @@
     </w:p>
     <w:p/>
     <w:p>
-      <w:moveToRangeStart w:id="73" w:author="Benjamin Hebert" w:date="2016-05-02T10:31:00Z" w:name="move323804400"/>
-      <w:moveTo w:id="74" w:author="Benjamin Hebert" w:date="2016-05-02T10:31:00Z">
+      <w:moveToRangeStart w:id="86" w:author="Benjamin Hebert" w:date="2016-05-02T10:31:00Z" w:name="move323804400"/>
+      <w:moveTo w:id="87" w:author="Benjamin Hebert" w:date="2016-05-02T10:31:00Z">
         <w:r>
           <w:t>Table A</w:t>
         </w:r>
       </w:moveTo>
-      <w:ins w:id="75" w:author="Benjamin Hebert" w:date="2016-05-02T10:31:00Z">
+      <w:ins w:id="88" w:author="Benjamin Hebert" w:date="2016-05-02T10:31:00Z">
         <w:r>
           <w:t>7</w:t>
         </w:r>
       </w:ins>
-      <w:moveTo w:id="76" w:author="Benjamin Hebert" w:date="2016-05-02T10:31:00Z">
-        <w:del w:id="77" w:author="Benjamin Hebert" w:date="2016-05-02T10:31:00Z">
+      <w:moveTo w:id="89" w:author="Benjamin Hebert" w:date="2016-05-02T10:31:00Z">
+        <w:del w:id="90" w:author="Benjamin Hebert" w:date="2016-05-02T10:31:00Z">
           <w:r>
             <w:delText>10</w:delText>
           </w:r>
@@ -1159,7 +1193,7 @@
           <w:numId w:val="5"/>
         </w:numPr>
       </w:pPr>
-      <w:moveTo w:id="78" w:author="Benjamin Hebert" w:date="2016-05-02T10:31:00Z">
+      <w:moveTo w:id="91" w:author="Benjamin Hebert" w:date="2016-05-02T10:31:00Z">
         <w:r>
           <w:t>"$</w:t>
         </w:r>
@@ -1175,11 +1209,11 @@
         </w:r>
       </w:moveTo>
     </w:p>
-    <w:moveToRangeEnd w:id="73"/>
-    <w:p>
-      <w:pPr>
-        <w:rPr>
-          <w:ins w:id="79" w:author="Benjamin Hebert" w:date="2016-05-02T10:31:00Z"/>
+    <w:moveToRangeEnd w:id="86"/>
+    <w:p>
+      <w:pPr>
+        <w:rPr>
+          <w:ins w:id="92" w:author="Benjamin Hebert" w:date="2016-05-02T10:31:00Z"/>
         </w:rPr>
       </w:pPr>
     </w:p>
@@ -1188,12 +1222,12 @@
       <w:r>
         <w:t>Table A</w:t>
       </w:r>
-      <w:ins w:id="80" w:author="Benjamin Hebert" w:date="2016-05-02T10:31:00Z">
+      <w:ins w:id="93" w:author="Benjamin Hebert" w:date="2016-05-02T10:31:00Z">
         <w:r>
           <w:t>8</w:t>
         </w:r>
       </w:ins>
-      <w:del w:id="81" w:author="Benjamin Hebert" w:date="2016-05-02T10:31:00Z">
+      <w:del w:id="94" w:author="Benjamin Hebert" w:date="2016-05-02T10:31:00Z">
         <w:r>
           <w:delText>5</w:delText>
         </w:r>
@@ -1250,7 +1284,7 @@
       <w:r>
         <w:t>/RS_CDS_IV_</w:t>
       </w:r>
-      <w:del w:id="82" w:author="Benjamin Hebert" w:date="2016-05-02T10:31:00Z">
+      <w:del w:id="95" w:author="Benjamin Hebert" w:date="2016-05-02T10:31:00Z">
         <w:r>
           <w:delText>_</w:delText>
         </w:r>
@@ -1271,12 +1305,12 @@
       <w:r>
         <w:t>Table A</w:t>
       </w:r>
-      <w:ins w:id="83" w:author="Benjamin Hebert" w:date="2016-05-02T11:12:00Z">
+      <w:ins w:id="96" w:author="Benjamin Hebert" w:date="2016-05-02T11:12:00Z">
         <w:r>
           <w:t>9</w:t>
         </w:r>
       </w:ins>
-      <w:del w:id="84" w:author="Benjamin Hebert" w:date="2016-05-02T11:12:00Z">
+      <w:del w:id="97" w:author="Benjamin Hebert" w:date="2016-05-02T11:12:00Z">
         <w:r>
           <w:delText>6</w:delText>
         </w:r>
@@ -1333,12 +1367,12 @@
       <w:r>
         <w:t>Table A</w:t>
       </w:r>
-      <w:ins w:id="85" w:author="Benjamin Hebert" w:date="2016-05-02T11:12:00Z">
+      <w:ins w:id="98" w:author="Benjamin Hebert" w:date="2016-05-02T11:12:00Z">
         <w:r>
           <w:t>10</w:t>
         </w:r>
       </w:ins>
-      <w:del w:id="86" w:author="Benjamin Hebert" w:date="2016-05-02T11:12:00Z">
+      <w:del w:id="99" w:author="Benjamin Hebert" w:date="2016-05-02T11:12:00Z">
         <w:r>
           <w:delText>7</w:delText>
         </w:r>
@@ -1366,7 +1400,6 @@
       </w:pPr>
       <w:proofErr w:type="spellStart"/>
       <w:r>
-        <w:lastRenderedPageBreak/>
         <w:t>OLS_ReshapeADRs</w:t>
       </w:r>
       <w:proofErr w:type="spellEnd"/>
@@ -1390,12 +1423,12 @@
       <w:r>
         <w:t>Table A</w:t>
       </w:r>
-      <w:ins w:id="87" w:author="Benjamin Hebert" w:date="2016-05-02T11:13:00Z">
+      <w:ins w:id="100" w:author="Benjamin Hebert" w:date="2016-05-02T11:13:00Z">
         <w:r>
           <w:t>11</w:t>
         </w:r>
       </w:ins>
-      <w:del w:id="88" w:author="Benjamin Hebert" w:date="2016-05-02T11:13:00Z">
+      <w:del w:id="101" w:author="Benjamin Hebert" w:date="2016-05-02T11:13:00Z">
         <w:r>
           <w:delText>8</w:delText>
         </w:r>
@@ -1468,6 +1501,7 @@
         </w:numPr>
       </w:pPr>
       <w:r>
+        <w:lastRenderedPageBreak/>
         <w:t>Middle: 2SLS_IV_Reshape</w:t>
       </w:r>
     </w:p>
@@ -1493,12 +1527,12 @@
       <w:r>
         <w:t>Table A</w:t>
       </w:r>
-      <w:ins w:id="89" w:author="Benjamin Hebert" w:date="2016-05-02T11:13:00Z">
+      <w:ins w:id="102" w:author="Benjamin Hebert" w:date="2016-05-02T11:13:00Z">
         <w:r>
           <w:t>12</w:t>
         </w:r>
       </w:ins>
-      <w:del w:id="90" w:author="Benjamin Hebert" w:date="2016-05-02T11:13:00Z">
+      <w:del w:id="103" w:author="Benjamin Hebert" w:date="2016-05-02T11:13:00Z">
         <w:r>
           <w:delText>9</w:delText>
         </w:r>
@@ -1533,12 +1567,12 @@
     <w:p>
       <w:pPr>
         <w:rPr>
-          <w:ins w:id="91" w:author="Benjamin Hebert" w:date="2016-05-02T11:14:00Z"/>
+          <w:ins w:id="104" w:author="Benjamin Hebert" w:date="2016-05-02T11:14:00Z"/>
           <w:rFonts w:ascii="Helvetica" w:hAnsi="Helvetica" w:cs="Helvetica"/>
           <w:color w:val="000000"/>
         </w:rPr>
       </w:pPr>
-      <w:ins w:id="92" w:author="Benjamin Hebert" w:date="2016-05-02T11:14:00Z">
+      <w:ins w:id="105" w:author="Benjamin Hebert" w:date="2016-05-02T11:14:00Z">
         <w:r>
           <w:t xml:space="preserve">Table A13: </w:t>
         </w:r>
@@ -1561,18 +1595,18 @@
     <w:p>
       <w:pPr>
         <w:rPr>
-          <w:ins w:id="93" w:author="Benjamin Hebert" w:date="2016-05-02T11:14:00Z"/>
-        </w:rPr>
-      </w:pPr>
-      <w:ins w:id="94" w:author="Benjamin Hebert" w:date="2016-05-02T11:14:00Z">
+          <w:ins w:id="106" w:author="Benjamin Hebert" w:date="2016-05-02T11:14:00Z"/>
+        </w:rPr>
+      </w:pPr>
+      <w:ins w:id="107" w:author="Benjamin Hebert" w:date="2016-05-02T11:14:00Z">
         <w:r>
           <w:t>RS_CDS_IV_reshapeLocal_relative.xls</w:t>
         </w:r>
       </w:ins>
     </w:p>
     <w:p>
-      <w:moveFromRangeStart w:id="95" w:author="Benjamin Hebert" w:date="2016-05-02T10:31:00Z" w:name="move323804400"/>
-      <w:moveFrom w:id="96" w:author="Benjamin Hebert" w:date="2016-05-02T10:31:00Z">
+      <w:moveFromRangeStart w:id="108" w:author="Benjamin Hebert" w:date="2016-05-02T10:31:00Z" w:name="move323804400"/>
+      <w:moveFrom w:id="109" w:author="Benjamin Hebert" w:date="2016-05-02T10:31:00Z">
         <w:r>
           <w:t>Table A10: Alternate Default Probability Measures</w:t>
         </w:r>
@@ -1586,30 +1620,30 @@
           <w:numId w:val="5"/>
         </w:numPr>
         <w:rPr>
-          <w:del w:id="97" w:author="Benjamin Hebert" w:date="2016-05-02T11:13:00Z"/>
-        </w:rPr>
-      </w:pPr>
-      <w:moveFrom w:id="98" w:author="Benjamin Hebert" w:date="2016-05-02T10:31:00Z">
+          <w:del w:id="110" w:author="Benjamin Hebert" w:date="2016-05-02T11:13:00Z"/>
+        </w:rPr>
+      </w:pPr>
+      <w:moveFrom w:id="111" w:author="Benjamin Hebert" w:date="2016-05-02T10:31:00Z">
         <w:r>
           <w:t>"$rpath/Robustness_Table_Compact.xls"</w:t>
         </w:r>
       </w:moveFrom>
     </w:p>
-    <w:moveFromRangeEnd w:id="95"/>
-    <w:p>
-      <w:pPr>
-        <w:rPr>
-          <w:del w:id="99" w:author="Benjamin Hebert" w:date="2016-05-02T11:13:00Z"/>
-        </w:rPr>
-      </w:pPr>
-    </w:p>
-    <w:p>
-      <w:pPr>
-        <w:rPr>
-          <w:del w:id="100" w:author="Benjamin Hebert" w:date="2016-05-02T11:13:00Z"/>
-        </w:rPr>
-      </w:pPr>
-      <w:del w:id="101" w:author="Benjamin Hebert" w:date="2016-05-02T11:13:00Z">
+    <w:moveFromRangeEnd w:id="108"/>
+    <w:p>
+      <w:pPr>
+        <w:rPr>
+          <w:del w:id="112" w:author="Benjamin Hebert" w:date="2016-05-02T11:13:00Z"/>
+        </w:rPr>
+      </w:pPr>
+    </w:p>
+    <w:p>
+      <w:pPr>
+        <w:rPr>
+          <w:del w:id="113" w:author="Benjamin Hebert" w:date="2016-05-02T11:13:00Z"/>
+        </w:rPr>
+      </w:pPr>
+      <w:del w:id="114" w:author="Benjamin Hebert" w:date="2016-05-02T11:13:00Z">
         <w:r>
           <w:delText>Table A11: Default and the PV of GDP Growth</w:delText>
         </w:r>
@@ -1623,10 +1657,10 @@
           <w:numId w:val="5"/>
         </w:numPr>
         <w:rPr>
-          <w:del w:id="102" w:author="Benjamin Hebert" w:date="2016-05-02T11:13:00Z"/>
-        </w:rPr>
-      </w:pPr>
-      <w:del w:id="103" w:author="Benjamin Hebert" w:date="2016-05-02T11:13:00Z">
+          <w:del w:id="115" w:author="Benjamin Hebert" w:date="2016-05-02T11:13:00Z"/>
+        </w:rPr>
+      </w:pPr>
+      <w:del w:id="116" w:author="Benjamin Hebert" w:date="2016-05-02T11:13:00Z">
         <w:r>
           <w:delText>RS_CDS_IV_ReshapeADRs in the .8 and .95 folders.</w:delText>
         </w:r>
@@ -1643,12 +1677,12 @@
       <w:r>
         <w:t>Table A1</w:t>
       </w:r>
-      <w:ins w:id="104" w:author="Benjamin Hebert" w:date="2016-05-02T11:14:00Z">
+      <w:ins w:id="117" w:author="Benjamin Hebert" w:date="2016-05-02T11:14:00Z">
         <w:r>
           <w:t>4</w:t>
         </w:r>
       </w:ins>
-      <w:del w:id="105" w:author="Benjamin Hebert" w:date="2016-05-02T11:14:00Z">
+      <w:del w:id="118" w:author="Benjamin Hebert" w:date="2016-05-02T11:14:00Z">
         <w:r>
           <w:delText>2</w:delText>
         </w:r>
@@ -1680,17 +1714,17 @@
     <w:p>
       <w:pPr>
         <w:rPr>
-          <w:ins w:id="106" w:author="Benjamin Hebert" w:date="2016-05-02T11:17:00Z"/>
+          <w:ins w:id="119" w:author="Benjamin Hebert" w:date="2016-05-02T11:17:00Z"/>
           <w:rFonts w:ascii="Helvetica" w:hAnsi="Helvetica" w:cs="Helvetica"/>
           <w:color w:val="000000"/>
         </w:rPr>
       </w:pPr>
-      <w:ins w:id="107" w:author="Benjamin Hebert" w:date="2016-05-02T11:17:00Z">
+      <w:ins w:id="120" w:author="Benjamin Hebert" w:date="2016-05-02T11:17:00Z">
         <w:r>
           <w:t xml:space="preserve">Table A15: </w:t>
         </w:r>
       </w:ins>
-      <w:ins w:id="108" w:author="Benjamin Hebert" w:date="2016-05-02T11:18:00Z">
+      <w:ins w:id="121" w:author="Benjamin Hebert" w:date="2016-05-02T11:18:00Z">
         <w:r>
           <w:rPr>
             <w:rFonts w:ascii="Helvetica" w:hAnsi="Helvetica" w:cs="Helvetica"/>
@@ -1708,10 +1742,10 @@
           <w:numId w:val="5"/>
         </w:numPr>
         <w:rPr>
-          <w:ins w:id="109" w:author="Benjamin Hebert" w:date="2016-05-02T11:19:00Z"/>
-        </w:rPr>
-      </w:pPr>
-      <w:ins w:id="110" w:author="Benjamin Hebert" w:date="2016-05-02T11:18:00Z">
+          <w:ins w:id="122" w:author="Benjamin Hebert" w:date="2016-05-02T11:19:00Z"/>
+        </w:rPr>
+      </w:pPr>
+      <w:ins w:id="123" w:author="Benjamin Hebert" w:date="2016-05-02T11:18:00Z">
         <w:r>
           <w:t>TopInstitutionalOwners.xls</w:t>
         </w:r>
@@ -1720,9 +1754,9 @@
     <w:p>
       <w:pPr>
         <w:rPr>
-          <w:ins w:id="111" w:author="Benjamin Hebert" w:date="2016-05-02T11:19:00Z"/>
-        </w:rPr>
-        <w:pPrChange w:id="112" w:author="Benjamin Hebert" w:date="2016-05-02T11:19:00Z">
+          <w:ins w:id="124" w:author="Benjamin Hebert" w:date="2016-05-02T11:19:00Z"/>
+        </w:rPr>
+        <w:pPrChange w:id="125" w:author="Benjamin Hebert" w:date="2016-05-02T11:19:00Z">
           <w:pPr>
             <w:pStyle w:val="ListParagraph"/>
             <w:numPr>
@@ -1736,17 +1770,14 @@
     <w:p>
       <w:pPr>
         <w:rPr>
-          <w:ins w:id="113" w:author="Benjamin Hebert" w:date="2016-05-02T11:19:00Z"/>
+          <w:ins w:id="126" w:author="Benjamin Hebert" w:date="2016-05-02T11:19:00Z"/>
           <w:rFonts w:ascii="Helvetica" w:hAnsi="Helvetica" w:cs="Helvetica"/>
           <w:color w:val="000000"/>
         </w:rPr>
       </w:pPr>
-      <w:ins w:id="114" w:author="Benjamin Hebert" w:date="2016-05-02T11:19:00Z">
-        <w:r>
-          <w:t>Table A16</w:t>
-        </w:r>
-        <w:r>
-          <w:t xml:space="preserve">: </w:t>
+      <w:ins w:id="127" w:author="Benjamin Hebert" w:date="2016-05-02T11:19:00Z">
+        <w:r>
+          <w:t xml:space="preserve">Table A16: </w:t>
         </w:r>
         <w:r>
           <w:rPr>
@@ -1765,10 +1796,10 @@
           <w:numId w:val="5"/>
         </w:numPr>
         <w:rPr>
-          <w:ins w:id="115" w:author="Benjamin Hebert" w:date="2016-05-02T11:17:00Z"/>
-        </w:rPr>
-      </w:pPr>
-      <w:ins w:id="116" w:author="Benjamin Hebert" w:date="2016-05-02T11:20:00Z">
+          <w:ins w:id="128" w:author="Benjamin Hebert" w:date="2016-05-02T11:17:00Z"/>
+        </w:rPr>
+      </w:pPr>
+      <w:ins w:id="129" w:author="Benjamin Hebert" w:date="2016-05-02T11:20:00Z">
         <w:r>
           <w:t>Turnover_ADRBolsar.xls</w:t>
         </w:r>
@@ -1777,24 +1808,21 @@
     <w:p>
       <w:pPr>
         <w:rPr>
-          <w:ins w:id="117" w:author="Benjamin Hebert" w:date="2016-05-02T11:22:00Z"/>
-        </w:rPr>
-      </w:pPr>
-    </w:p>
-    <w:p>
-      <w:pPr>
-        <w:rPr>
-          <w:ins w:id="118" w:author="Benjamin Hebert" w:date="2016-05-02T11:22:00Z"/>
+          <w:ins w:id="130" w:author="Benjamin Hebert" w:date="2016-05-02T11:22:00Z"/>
+        </w:rPr>
+      </w:pPr>
+    </w:p>
+    <w:p>
+      <w:pPr>
+        <w:rPr>
+          <w:ins w:id="131" w:author="Benjamin Hebert" w:date="2016-05-02T11:22:00Z"/>
           <w:rFonts w:ascii="Helvetica" w:hAnsi="Helvetica" w:cs="Helvetica"/>
           <w:color w:val="000000"/>
         </w:rPr>
       </w:pPr>
-      <w:ins w:id="119" w:author="Benjamin Hebert" w:date="2016-05-02T11:22:00Z">
-        <w:r>
-          <w:t>Table A17</w:t>
-        </w:r>
-        <w:r>
-          <w:t xml:space="preserve">: </w:t>
+      <w:ins w:id="132" w:author="Benjamin Hebert" w:date="2016-05-02T11:22:00Z">
+        <w:r>
+          <w:t xml:space="preserve">Table A17: </w:t>
         </w:r>
         <w:r>
           <w:rPr>
@@ -1813,43 +1841,60 @@
           <w:numId w:val="5"/>
         </w:numPr>
         <w:rPr>
-          <w:ins w:id="120" w:author="Benjamin Hebert" w:date="2016-05-02T11:20:00Z"/>
-        </w:rPr>
-        <w:pPrChange w:id="121" w:author="Benjamin Hebert" w:date="2016-05-02T11:24:00Z">
+          <w:ins w:id="133" w:author="Benjamin Hebert" w:date="2016-05-02T11:20:00Z"/>
+        </w:rPr>
+        <w:pPrChange w:id="134" w:author="Benjamin Hebert" w:date="2016-05-02T11:24:00Z">
           <w:pPr/>
         </w:pPrChange>
       </w:pPr>
-      <w:ins w:id="122" w:author="Benjamin Hebert" w:date="2016-05-02T11:23:00Z">
-        <w:r>
-          <w:t>???</w:t>
-        </w:r>
-      </w:ins>
-      <w:bookmarkStart w:id="123" w:name="_GoBack"/>
-      <w:bookmarkEnd w:id="123"/>
-    </w:p>
-    <w:p>
-      <w:pPr>
-        <w:rPr>
-          <w:del w:id="124" w:author="Benjamin Hebert" w:date="2016-05-02T11:20:00Z"/>
-        </w:rPr>
-      </w:pPr>
-    </w:p>
-    <w:p>
-      <w:pPr>
-        <w:rPr>
-          <w:ins w:id="125" w:author="Benjamin Hebert" w:date="2016-05-02T11:21:00Z"/>
-        </w:rPr>
-      </w:pPr>
-    </w:p>
-    <w:p>
-      <w:pPr>
-        <w:rPr>
-          <w:del w:id="126" w:author="Benjamin Hebert" w:date="2016-05-02T11:14:00Z"/>
+      <w:ins w:id="135" w:author="Benjamin Hebert" w:date="2016-05-02T11:23:00Z">
+        <w:del w:id="136" w:author="Jesse Schreger" w:date="2016-05-03T14:00:00Z">
+          <w:r>
+            <w:delText>?</w:delText>
+          </w:r>
+        </w:del>
+      </w:ins>
+      <w:ins w:id="137" w:author="Jesse Schreger" w:date="2016-05-03T14:00:00Z">
+        <w:r>
+          <w:t>D</w:t>
+        </w:r>
+        <w:bookmarkStart w:id="138" w:name="_GoBack"/>
+        <w:bookmarkEnd w:id="138"/>
+        <w:r>
+          <w:t>TCC_Comparison_summ.xls</w:t>
+        </w:r>
+      </w:ins>
+      <w:ins w:id="139" w:author="Benjamin Hebert" w:date="2016-05-02T11:23:00Z">
+        <w:del w:id="140" w:author="Jesse Schreger" w:date="2016-05-03T14:00:00Z">
+          <w:r>
+            <w:delText>??</w:delText>
+          </w:r>
+        </w:del>
+      </w:ins>
+    </w:p>
+    <w:p>
+      <w:pPr>
+        <w:rPr>
+          <w:del w:id="141" w:author="Benjamin Hebert" w:date="2016-05-02T11:20:00Z"/>
+        </w:rPr>
+      </w:pPr>
+    </w:p>
+    <w:p>
+      <w:pPr>
+        <w:rPr>
+          <w:ins w:id="142" w:author="Benjamin Hebert" w:date="2016-05-02T11:21:00Z"/>
+        </w:rPr>
+      </w:pPr>
+    </w:p>
+    <w:p>
+      <w:pPr>
+        <w:rPr>
+          <w:del w:id="143" w:author="Benjamin Hebert" w:date="2016-05-02T11:14:00Z"/>
           <w:rFonts w:ascii="Helvetica" w:hAnsi="Helvetica" w:cs="Helvetica"/>
           <w:color w:val="000000"/>
         </w:rPr>
       </w:pPr>
-      <w:del w:id="127" w:author="Benjamin Hebert" w:date="2016-05-02T11:14:00Z">
+      <w:del w:id="144" w:author="Benjamin Hebert" w:date="2016-05-02T11:14:00Z">
         <w:r>
           <w:delText xml:space="preserve">Table A13: </w:delText>
         </w:r>
@@ -1865,10 +1910,10 @@
     <w:p>
       <w:pPr>
         <w:rPr>
-          <w:del w:id="128" w:author="Benjamin Hebert" w:date="2016-05-02T11:14:00Z"/>
-        </w:rPr>
-      </w:pPr>
-      <w:del w:id="129" w:author="Benjamin Hebert" w:date="2016-05-02T11:14:00Z">
+          <w:del w:id="145" w:author="Benjamin Hebert" w:date="2016-05-02T11:14:00Z"/>
+        </w:rPr>
+      </w:pPr>
+      <w:del w:id="146" w:author="Benjamin Hebert" w:date="2016-05-02T11:14:00Z">
         <w:r>
           <w:delText>RS_CDS_IV_reshapeLocal_relative.xls</w:delText>
         </w:r>
@@ -1877,14 +1922,14 @@
     <w:p>
       <w:pPr>
         <w:rPr>
-          <w:del w:id="130" w:author="Benjamin Hebert" w:date="2016-05-02T11:24:00Z"/>
-        </w:rPr>
-      </w:pPr>
-    </w:p>
-    <w:p>
-      <w:pPr>
-        <w:rPr>
-          <w:del w:id="131" w:author="Benjamin Hebert" w:date="2016-05-02T11:24:00Z"/>
+          <w:del w:id="147" w:author="Benjamin Hebert" w:date="2016-05-02T11:24:00Z"/>
+        </w:rPr>
+      </w:pPr>
+    </w:p>
+    <w:p>
+      <w:pPr>
+        <w:rPr>
+          <w:del w:id="148" w:author="Benjamin Hebert" w:date="2016-05-02T11:24:00Z"/>
         </w:rPr>
       </w:pPr>
     </w:p>
@@ -1892,12 +1937,12 @@
       <w:r>
         <w:t>Table A1</w:t>
       </w:r>
-      <w:ins w:id="132" w:author="Benjamin Hebert" w:date="2016-05-02T11:24:00Z">
+      <w:ins w:id="149" w:author="Benjamin Hebert" w:date="2016-05-02T11:24:00Z">
         <w:r>
           <w:t>8</w:t>
         </w:r>
       </w:ins>
-      <w:del w:id="133" w:author="Benjamin Hebert" w:date="2016-05-02T11:24:00Z">
+      <w:del w:id="150" w:author="Benjamin Hebert" w:date="2016-05-02T11:24:00Z">
         <w:r>
           <w:delText>4</w:delText>
         </w:r>

</xml_diff>

<commit_message>
added note about statistic in appendix A.3
</commit_message>
<xml_diff>
--- a/FigureTablesForPaper.docx
+++ b/FigureTablesForPaper.docx
@@ -1,6 +1,6 @@
 
 <file path=word/document.xml><?xml version="1.0" encoding="utf-8"?>
-<w:document xmlns:wpc="http://schemas.microsoft.com/office/word/2010/wordprocessingCanvas" xmlns:mo="http://schemas.microsoft.com/office/mac/office/2008/main" xmlns:mc="http://schemas.openxmlformats.org/markup-compatibility/2006" xmlns:mv="urn:schemas-microsoft-com:mac:vml" xmlns:o="urn:schemas-microsoft-com:office:office" xmlns:r="http://schemas.openxmlformats.org/officeDocument/2006/relationships" xmlns:m="http://schemas.openxmlformats.org/officeDocument/2006/math" xmlns:v="urn:schemas-microsoft-com:vml" xmlns:wp14="http://schemas.microsoft.com/office/word/2010/wordprocessingDrawing" xmlns:wp="http://schemas.openxmlformats.org/drawingml/2006/wordprocessingDrawing" xmlns:w10="urn:schemas-microsoft-com:office:word" xmlns:w="http://schemas.openxmlformats.org/wordprocessingml/2006/main" xmlns:w14="http://schemas.microsoft.com/office/word/2010/wordml" xmlns:wpg="http://schemas.microsoft.com/office/word/2010/wordprocessingGroup" xmlns:wpi="http://schemas.microsoft.com/office/word/2010/wordprocessingInk" xmlns:wne="http://schemas.microsoft.com/office/word/2006/wordml" xmlns:wps="http://schemas.microsoft.com/office/word/2010/wordprocessingShape" mc:Ignorable="w14 wp14">
+<w:document xmlns:wpc="http://schemas.microsoft.com/office/word/2010/wordprocessingCanvas" xmlns:mo="http://schemas.microsoft.com/office/mac/office/2008/main" xmlns:mc="http://schemas.openxmlformats.org/markup-compatibility/2006" xmlns:mv="urn:schemas-microsoft-com:mac:vml" xmlns:o="urn:schemas-microsoft-com:office:office" xmlns:r="http://schemas.openxmlformats.org/officeDocument/2006/relationships" xmlns:m="http://schemas.openxmlformats.org/officeDocument/2006/math" xmlns:v="urn:schemas-microsoft-com:vml" xmlns:wp14="http://schemas.microsoft.com/office/word/2010/wordprocessingDrawing" xmlns:wp="http://schemas.openxmlformats.org/drawingml/2006/wordprocessingDrawing" xmlns:w10="urn:schemas-microsoft-com:office:word" xmlns:w="http://schemas.openxmlformats.org/wordprocessingml/2006/main" xmlns:w14="http://schemas.microsoft.com/office/word/2010/wordml" xmlns:w15="http://schemas.microsoft.com/office/word/2012/wordml" xmlns:wpg="http://schemas.microsoft.com/office/word/2010/wordprocessingGroup" xmlns:wpi="http://schemas.microsoft.com/office/word/2010/wordprocessingInk" xmlns:wne="http://schemas.microsoft.com/office/word/2006/wordml" xmlns:wps="http://schemas.microsoft.com/office/word/2010/wordprocessingShape" mc:Ignorable="w14 w15 wp14">
   <w:body>
     <w:p>
       <w:r>
@@ -9,13 +9,8 @@
     </w:p>
     <w:p>
       <w:r>
-        <w:t xml:space="preserve">Copy to </w:t>
-      </w:r>
-      <w:proofErr w:type="spellStart"/>
-      <w:r>
-        <w:t>ResultsForSlides</w:t>
-      </w:r>
-      <w:proofErr w:type="spellEnd"/>
+        <w:t>Copy to ResultsForSlides</w:t>
+      </w:r>
     </w:p>
     <w:p/>
     <w:p/>
@@ -35,79 +30,29 @@
     </w:p>
     <w:p>
       <w:r>
-        <w:t>Figure 1: $</w:t>
-      </w:r>
-      <w:proofErr w:type="spellStart"/>
-      <w:r>
-        <w:t>rpath</w:t>
-      </w:r>
-      <w:proofErr w:type="spellEnd"/>
-      <w:r>
-        <w:t>/June16newfig.eps</w:t>
-      </w:r>
-      <w:r>
-        <w:t xml:space="preserve"> [Confirm link to </w:t>
-      </w:r>
-      <w:proofErr w:type="spellStart"/>
-      <w:r>
-        <w:t>ResultsForSlides</w:t>
-      </w:r>
-      <w:proofErr w:type="spellEnd"/>
-      <w:r>
-        <w:t>]</w:t>
+        <w:t>Figure 1: $rpath/June16newfig.eps</w:t>
+      </w:r>
+      <w:r>
+        <w:t xml:space="preserve"> [Confirm link to ResultsForSlides]</w:t>
       </w:r>
     </w:p>
     <w:p/>
     <w:p>
       <w:r>
-        <w:t>Figure 2a: $</w:t>
-      </w:r>
-      <w:proofErr w:type="spellStart"/>
-      <w:r>
-        <w:t>rpath</w:t>
-      </w:r>
-      <w:proofErr w:type="spellEnd"/>
-      <w:r>
-        <w:t>/ValueINDEXNew_1.eps</w:t>
+        <w:t>Figure 2a: $rpath/ValueINDEXNew_1.eps</w:t>
       </w:r>
     </w:p>
     <w:p/>
     <w:p>
       <w:r>
-        <w:t>Figure 2b: $</w:t>
-      </w:r>
-      <w:proofErr w:type="spellStart"/>
-      <w:r>
-        <w:t>rpath</w:t>
-      </w:r>
-      <w:proofErr w:type="spellEnd"/>
-      <w:r>
-        <w:t>/</w:t>
-      </w:r>
-      <w:proofErr w:type="spellStart"/>
-      <w:r>
-        <w:t>MexicoEquityScatter.eps</w:t>
-      </w:r>
-      <w:proofErr w:type="spellEnd"/>
+        <w:t>Figure 2b: $rpath/MexicoEquityScatter.eps</w:t>
+      </w:r>
     </w:p>
     <w:p/>
     <w:p>
       <w:r>
-        <w:t>Figure 3: $</w:t>
-      </w:r>
-      <w:proofErr w:type="spellStart"/>
-      <w:r>
-        <w:t>rpath</w:t>
-      </w:r>
-      <w:proofErr w:type="spellEnd"/>
-      <w:r>
-        <w:t>/</w:t>
-      </w:r>
-      <w:proofErr w:type="spellStart"/>
-      <w:r>
-        <w:t>fx_nondf.eps</w:t>
-      </w:r>
-      <w:proofErr w:type="spellEnd"/>
+        <w:t>Figure 3: $rpath/fx_nondf.eps</w:t>
+      </w:r>
     </w:p>
     <w:p/>
     <w:p>
@@ -140,13 +85,8 @@
       </w:pPr>
       <w:ins w:id="3" w:author="Benjamin Hebert" w:date="2016-05-02T10:27:00Z">
         <w:r>
-          <w:t>Figure A2: All in $</w:t>
-        </w:r>
-        <w:proofErr w:type="spellStart"/>
-        <w:r>
-          <w:t>rpath</w:t>
-        </w:r>
-        <w:proofErr w:type="spellEnd"/>
+          <w:t>Figure A2: All in $rpath</w:t>
+        </w:r>
       </w:ins>
     </w:p>
     <w:p>
@@ -160,12 +100,10 @@
           <w:ins w:id="4" w:author="Benjamin Hebert" w:date="2016-05-02T10:27:00Z"/>
         </w:rPr>
       </w:pPr>
-      <w:proofErr w:type="spellStart"/>
       <w:ins w:id="5" w:author="Benjamin Hebert" w:date="2016-05-02T10:27:00Z">
         <w:r>
           <w:t>CDS_Plot.eps</w:t>
         </w:r>
-        <w:proofErr w:type="spellEnd"/>
       </w:ins>
     </w:p>
     <w:p>
@@ -179,12 +117,10 @@
           <w:ins w:id="6" w:author="Benjamin Hebert" w:date="2016-05-02T10:27:00Z"/>
         </w:rPr>
       </w:pPr>
-      <w:proofErr w:type="spellStart"/>
       <w:ins w:id="7" w:author="Benjamin Hebert" w:date="2016-05-02T10:27:00Z">
         <w:r>
           <w:t>Recovery_Plot.eps</w:t>
         </w:r>
-        <w:proofErr w:type="spellEnd"/>
       </w:ins>
     </w:p>
     <w:p>
@@ -198,12 +134,10 @@
           <w:ins w:id="8" w:author="Benjamin Hebert" w:date="2016-05-02T10:27:00Z"/>
         </w:rPr>
       </w:pPr>
-      <w:proofErr w:type="spellStart"/>
       <w:ins w:id="9" w:author="Benjamin Hebert" w:date="2016-05-02T10:27:00Z">
         <w:r>
           <w:t>Hazard_Plot.eps</w:t>
         </w:r>
-        <w:proofErr w:type="spellEnd"/>
       </w:ins>
     </w:p>
     <w:p>
@@ -217,12 +151,10 @@
           <w:ins w:id="10" w:author="Benjamin Hebert" w:date="2016-05-02T10:27:00Z"/>
         </w:rPr>
       </w:pPr>
-      <w:proofErr w:type="spellStart"/>
       <w:ins w:id="11" w:author="Benjamin Hebert" w:date="2016-05-02T10:27:00Z">
         <w:r>
           <w:t>Default_Plot.eps</w:t>
         </w:r>
-        <w:proofErr w:type="spellEnd"/>
       </w:ins>
     </w:p>
     <w:p>
@@ -248,13 +180,8 @@
         </w:r>
       </w:del>
       <w:r>
-        <w:t xml:space="preserve">: All in </w:t>
-      </w:r>
-      <w:proofErr w:type="spellStart"/>
-      <w:r>
-        <w:t>rpath</w:t>
-      </w:r>
-      <w:proofErr w:type="spellEnd"/>
+        <w:t>: All in rpath</w:t>
+      </w:r>
     </w:p>
     <w:p>
       <w:pPr>
@@ -264,11 +191,9 @@
           <w:numId w:val="1"/>
         </w:numPr>
       </w:pPr>
-      <w:proofErr w:type="spellStart"/>
       <w:r>
         <w:t>ValueBank_Scatter.eps</w:t>
       </w:r>
-      <w:proofErr w:type="spellEnd"/>
     </w:p>
     <w:p>
       <w:pPr>
@@ -278,11 +203,9 @@
           <w:numId w:val="1"/>
         </w:numPr>
       </w:pPr>
-      <w:proofErr w:type="spellStart"/>
       <w:r>
         <w:t>Valuenonfin_Scatter.eps</w:t>
       </w:r>
-      <w:proofErr w:type="spellEnd"/>
     </w:p>
     <w:p>
       <w:pPr>
@@ -292,11 +215,9 @@
           <w:numId w:val="1"/>
         </w:numPr>
       </w:pPr>
-      <w:proofErr w:type="spellStart"/>
       <w:r>
         <w:t>Official_Scatter.eps</w:t>
       </w:r>
-      <w:proofErr w:type="spellEnd"/>
     </w:p>
     <w:p>
       <w:pPr>
@@ -306,11 +227,9 @@
           <w:numId w:val="1"/>
         </w:numPr>
       </w:pPr>
-      <w:proofErr w:type="spellStart"/>
       <w:r>
         <w:t>DolarBlue_Scatter.eps</w:t>
       </w:r>
-      <w:proofErr w:type="spellEnd"/>
     </w:p>
     <w:p>
       <w:pPr>
@@ -320,11 +239,9 @@
           <w:numId w:val="1"/>
         </w:numPr>
       </w:pPr>
-      <w:proofErr w:type="spellStart"/>
       <w:r>
         <w:t>ADRBlue_Scatter.eps</w:t>
       </w:r>
-      <w:proofErr w:type="spellEnd"/>
     </w:p>
     <w:p>
       <w:pPr>
@@ -334,11 +251,9 @@
           <w:numId w:val="1"/>
         </w:numPr>
       </w:pPr>
-      <w:proofErr w:type="spellStart"/>
       <w:r>
         <w:t>BCS_Scatter.eps</w:t>
       </w:r>
-      <w:proofErr w:type="spellEnd"/>
     </w:p>
     <w:p>
       <w:pPr>
@@ -564,22 +479,12 @@
       <w:r>
         <w:t xml:space="preserve">: </w:t>
       </w:r>
-      <w:proofErr w:type="spellStart"/>
       <w:r>
         <w:t>BK_HML_All.eps</w:t>
       </w:r>
-      <w:proofErr w:type="spellEnd"/>
       <w:ins w:id="39" w:author="Jesse Schreger" w:date="2016-05-03T12:02:00Z">
         <w:r>
-          <w:t xml:space="preserve"> (Made by </w:t>
-        </w:r>
-        <w:proofErr w:type="spellStart"/>
-        <w:r>
-          <w:t>BKChartmaker</w:t>
-        </w:r>
-        <w:proofErr w:type="spellEnd"/>
-        <w:r>
-          <w:t>)</w:t>
+          <w:t xml:space="preserve"> (Made by BKChartmaker)</w:t>
         </w:r>
       </w:ins>
     </w:p>
@@ -607,25 +512,12 @@
       <w:r>
         <w:t xml:space="preserve">: </w:t>
       </w:r>
-      <w:proofErr w:type="spellStart"/>
       <w:r>
         <w:t>BK_Ind.eps</w:t>
       </w:r>
-      <w:proofErr w:type="spellEnd"/>
       <w:ins w:id="43" w:author="Jesse Schreger" w:date="2016-05-03T12:03:00Z">
         <w:r>
-          <w:t xml:space="preserve"> </w:t>
-        </w:r>
-        <w:r>
-          <w:t xml:space="preserve">(Made by </w:t>
-        </w:r>
-        <w:proofErr w:type="spellStart"/>
-        <w:r>
-          <w:t>BKChartmaker</w:t>
-        </w:r>
-        <w:proofErr w:type="spellEnd"/>
-        <w:r>
-          <w:t>)</w:t>
+          <w:t xml:space="preserve"> (Made by BKChartmaker)</w:t>
         </w:r>
       </w:ins>
     </w:p>
@@ -649,17 +541,7 @@
     </w:p>
     <w:p>
       <w:r>
-        <w:t>Table 1: Summary Stats. $</w:t>
-      </w:r>
-      <w:proofErr w:type="spellStart"/>
-      <w:proofErr w:type="gramStart"/>
-      <w:r>
-        <w:t>rpath</w:t>
-      </w:r>
-      <w:proofErr w:type="spellEnd"/>
-      <w:proofErr w:type="gramEnd"/>
-      <w:r>
-        <w:t>/Summary_ValueINDEXNew</w:t>
+        <w:t>Table 1: Summary Stats. $rpath/Summary_ValueINDEXNew</w:t>
       </w:r>
       <w:r>
         <w:t>_US</w:t>
@@ -725,15 +607,7 @@
         </w:numPr>
       </w:pPr>
       <w:r>
-        <w:t>Top Panel: OLS, $</w:t>
-      </w:r>
-      <w:proofErr w:type="spellStart"/>
-      <w:r>
-        <w:t>rpath</w:t>
-      </w:r>
-      <w:proofErr w:type="spellEnd"/>
-      <w:r>
-        <w:t>/OLS_reshapeADR.xls</w:t>
+        <w:t>Top Panel: OLS, $rpath/OLS_reshapeADR.xls</w:t>
       </w:r>
     </w:p>
     <w:p>
@@ -746,23 +620,7 @@
       </w:pPr>
       <w:r>
         <w:lastRenderedPageBreak/>
-        <w:t>Bottom Panel</w:t>
-      </w:r>
-      <w:proofErr w:type="gramStart"/>
-      <w:r>
-        <w:t>:  ,</w:t>
-      </w:r>
-      <w:proofErr w:type="gramEnd"/>
-      <w:r>
-        <w:t xml:space="preserve"> $</w:t>
-      </w:r>
-      <w:proofErr w:type="spellStart"/>
-      <w:r>
-        <w:t>rpath</w:t>
-      </w:r>
-      <w:proofErr w:type="spellEnd"/>
-      <w:r>
-        <w:t>/RS_CDS_IV_</w:t>
+        <w:t>Bottom Panel:  , $rpath/RS_CDS_IV_</w:t>
       </w:r>
       <w:del w:id="48" w:author="Benjamin Hebert" w:date="2016-05-02T10:29:00Z">
         <w:r>
@@ -805,15 +663,7 @@
           <w:t xml:space="preserve">Table 3: Estimates of the Cost of Default </w:t>
         </w:r>
         <w:r>
-          <w:t>"$</w:t>
-        </w:r>
-        <w:proofErr w:type="spellStart"/>
-        <w:r>
-          <w:t>rpath</w:t>
-        </w:r>
-        <w:proofErr w:type="spellEnd"/>
-        <w:r>
-          <w:t>/Costs.xls"</w:t>
+          <w:t>"$rpath/Costs.xls"</w:t>
         </w:r>
       </w:ins>
     </w:p>
@@ -936,16 +786,11 @@
         <w:t>Cross-Section: Long-Short Portfolios, CDS-IV</w:t>
       </w:r>
       <w:r>
-        <w:t xml:space="preserve">, </w:t>
-      </w:r>
-      <w:proofErr w:type="spellStart"/>
-      <w:r>
-        <w:t>RS_CDS_IV_reshapeLocalHML</w:t>
+        <w:t>, RS_CDS_IV_reshapeLocalHML</w:t>
       </w:r>
       <w:r>
         <w:t>_relative</w:t>
       </w:r>
-      <w:proofErr w:type="spellEnd"/>
     </w:p>
     <w:p/>
     <w:p>
@@ -966,15 +811,7 @@
         <w:t xml:space="preserve">: Firms Included in Analysis: </w:t>
       </w:r>
       <w:r>
-        <w:t>"$</w:t>
-      </w:r>
-      <w:proofErr w:type="spellStart"/>
-      <w:r>
-        <w:t>rpath</w:t>
-      </w:r>
-      <w:proofErr w:type="spellEnd"/>
-      <w:r>
-        <w:t>/FirmTable_Paper.xls"</w:t>
+        <w:t>"$rpath/FirmTable_Paper.xls"</w:t>
       </w:r>
     </w:p>
     <w:p/>
@@ -1052,17 +889,7 @@
         </w:rPr>
       </w:pPr>
       <w:r>
-        <w:t>"$</w:t>
-      </w:r>
-      <w:proofErr w:type="spellStart"/>
-      <w:proofErr w:type="gramStart"/>
-      <w:r>
-        <w:t>rpath</w:t>
-      </w:r>
-      <w:proofErr w:type="spellEnd"/>
-      <w:proofErr w:type="gramEnd"/>
-      <w:r>
-        <w:t>/HeteroEventStudy_Index.xls"</w:t>
+        <w:t>"$rpath/HeteroEventStudy_Index.xls"</w:t>
       </w:r>
     </w:p>
     <w:p>
@@ -1094,15 +921,8 @@
         <w:r>
           <w:t>"$</w:t>
         </w:r>
-        <w:proofErr w:type="spellStart"/>
-        <w:proofErr w:type="gramStart"/>
-        <w:r>
-          <w:t>rpath</w:t>
-        </w:r>
-        <w:proofErr w:type="spellEnd"/>
-        <w:proofErr w:type="gramEnd"/>
-        <w:r>
-          <w:t>/</w:t>
+        <w:r>
+          <w:t>rpath/</w:t>
         </w:r>
         <w:r>
           <w:t xml:space="preserve"> </w:t>
@@ -1140,15 +960,8 @@
         <w:r>
           <w:t>"$</w:t>
         </w:r>
-        <w:proofErr w:type="spellStart"/>
-        <w:proofErr w:type="gramStart"/>
-        <w:r>
-          <w:t>rpath</w:t>
-        </w:r>
-        <w:proofErr w:type="spellEnd"/>
-        <w:proofErr w:type="gramEnd"/>
-        <w:r>
-          <w:t>/</w:t>
+        <w:r>
+          <w:t>rpath/</w:t>
         </w:r>
         <w:r>
           <w:t xml:space="preserve"> </w:t>
@@ -1195,17 +1008,7 @@
       </w:pPr>
       <w:moveTo w:id="91" w:author="Benjamin Hebert" w:date="2016-05-02T10:31:00Z">
         <w:r>
-          <w:t>"$</w:t>
-        </w:r>
-        <w:proofErr w:type="spellStart"/>
-        <w:proofErr w:type="gramStart"/>
-        <w:r>
-          <w:t>rpath</w:t>
-        </w:r>
-        <w:proofErr w:type="spellEnd"/>
-        <w:proofErr w:type="gramEnd"/>
-        <w:r>
-          <w:t>/Robustness_Table_Compact.xls"</w:t>
+          <w:t>"$rpath/Robustness_Table_Compact.xls"</w:t>
         </w:r>
       </w:moveTo>
     </w:p>
@@ -1238,51 +1041,21 @@
     </w:p>
     <w:p>
       <w:r>
-        <w:t>"$</w:t>
-      </w:r>
-      <w:proofErr w:type="spellStart"/>
-      <w:proofErr w:type="gramStart"/>
-      <w:r>
-        <w:t>rpath</w:t>
-      </w:r>
-      <w:proofErr w:type="spellEnd"/>
-      <w:proofErr w:type="gramEnd"/>
-      <w:r>
-        <w:t>/</w:t>
-      </w:r>
-      <w:proofErr w:type="spellStart"/>
+        <w:t>"$rpath/</w:t>
+      </w:r>
       <w:r>
         <w:t>summary_log.smcl</w:t>
       </w:r>
-      <w:proofErr w:type="spellEnd"/>
       <w:r>
         <w:t>"</w:t>
       </w:r>
       <w:r>
-        <w:t xml:space="preserve"> contains the </w:t>
-      </w:r>
-      <w:proofErr w:type="spellStart"/>
-      <w:r>
-        <w:t>Levene</w:t>
-      </w:r>
-      <w:proofErr w:type="spellEnd"/>
-      <w:r>
-        <w:t xml:space="preserve"> and Brown-Forsythe tests. </w:t>
-      </w:r>
-    </w:p>
-    <w:p>
-      <w:r>
-        <w:t>$</w:t>
-      </w:r>
-      <w:proofErr w:type="spellStart"/>
-      <w:proofErr w:type="gramStart"/>
-      <w:r>
-        <w:t>rpath</w:t>
-      </w:r>
-      <w:proofErr w:type="spellEnd"/>
-      <w:proofErr w:type="gramEnd"/>
-      <w:r>
-        <w:t>/RS_CDS_IV_</w:t>
+        <w:t xml:space="preserve"> contains the Levene and Brown-Forsythe tests. </w:t>
+      </w:r>
+    </w:p>
+    <w:p>
+      <w:r>
+        <w:t>$rpath/RS_CDS_IV_</w:t>
       </w:r>
       <w:del w:id="95" w:author="Benjamin Hebert" w:date="2016-05-02T10:31:00Z">
         <w:r>
@@ -1321,13 +1094,8 @@
     </w:p>
     <w:p>
       <w:r>
-        <w:t xml:space="preserve">Top: </w:t>
-      </w:r>
-      <w:proofErr w:type="spellStart"/>
-      <w:r>
-        <w:t>OLS_ReshapeADRs</w:t>
-      </w:r>
-      <w:proofErr w:type="spellEnd"/>
+        <w:t>Top: OLS_ReshapeADRs</w:t>
+      </w:r>
     </w:p>
     <w:p>
       <w:pPr>
@@ -1350,13 +1118,8 @@
         </w:numPr>
       </w:pPr>
       <w:r>
-        <w:t xml:space="preserve">Bottom: </w:t>
-      </w:r>
-      <w:proofErr w:type="spellStart"/>
-      <w:r>
-        <w:t>RS_CDS_IV_ReshapeADRs</w:t>
-      </w:r>
-      <w:proofErr w:type="spellEnd"/>
+        <w:t>Bottom: RS_CDS_IV_ReshapeADRs</w:t>
+      </w:r>
     </w:p>
     <w:p>
       <w:pPr>
@@ -1398,11 +1161,9 @@
           <w:numId w:val="7"/>
         </w:numPr>
       </w:pPr>
-      <w:proofErr w:type="spellStart"/>
       <w:r>
         <w:t>OLS_ReshapeADRs</w:t>
       </w:r>
-      <w:proofErr w:type="spellEnd"/>
     </w:p>
     <w:p>
       <w:pPr>
@@ -1412,11 +1173,9 @@
           <w:numId w:val="7"/>
         </w:numPr>
       </w:pPr>
-      <w:proofErr w:type="spellStart"/>
       <w:r>
         <w:t>RS_CDS_IV_ReshapeADRs</w:t>
       </w:r>
-      <w:proofErr w:type="spellEnd"/>
     </w:p>
     <w:p/>
     <w:p>
@@ -1443,37 +1202,8 @@
         <w:t xml:space="preserve"> </w:t>
       </w:r>
       <w:r>
-        <w:t xml:space="preserve">Regressions for </w:t>
-      </w:r>
-      <w:proofErr w:type="spellStart"/>
-      <w:r>
-        <w:t>Tenaris</w:t>
-      </w:r>
-      <w:proofErr w:type="spellEnd"/>
-      <w:r>
-        <w:t xml:space="preserve">, </w:t>
-      </w:r>
-      <w:proofErr w:type="spellStart"/>
-      <w:r>
-        <w:t>Petrobras</w:t>
-      </w:r>
-      <w:proofErr w:type="spellEnd"/>
-      <w:r>
-        <w:t xml:space="preserve">, </w:t>
-      </w:r>
-      <w:proofErr w:type="gramStart"/>
-      <w:r>
-        <w:t>Arcos</w:t>
-      </w:r>
-      <w:proofErr w:type="gramEnd"/>
-      <w:r>
-        <w:t xml:space="preserve"> </w:t>
-      </w:r>
-      <w:proofErr w:type="spellStart"/>
-      <w:r>
-        <w:t>Doradoes</w:t>
-      </w:r>
-      <w:proofErr w:type="spellEnd"/>
+        <w:t>Regressions for Tenaris, Petrobras, Arcos Doradoes</w:t>
+      </w:r>
     </w:p>
     <w:p>
       <w:pPr>
@@ -1484,13 +1214,8 @@
         </w:numPr>
       </w:pPr>
       <w:r>
-        <w:t xml:space="preserve">Top: </w:t>
-      </w:r>
-      <w:proofErr w:type="spellStart"/>
-      <w:r>
-        <w:t>OLS_Reshape</w:t>
-      </w:r>
-      <w:proofErr w:type="spellEnd"/>
+        <w:t>Top: OLS_Reshape</w:t>
+      </w:r>
     </w:p>
     <w:p>
       <w:pPr>
@@ -1514,13 +1239,8 @@
         </w:numPr>
       </w:pPr>
       <w:r>
-        <w:t xml:space="preserve">Bottom: </w:t>
-      </w:r>
-      <w:proofErr w:type="spellStart"/>
-      <w:r>
-        <w:t>RS_CDS_IV_Reshape</w:t>
-      </w:r>
-      <w:proofErr w:type="spellEnd"/>
+        <w:t>Bottom: RS_CDS_IV_Reshape</w:t>
+      </w:r>
     </w:p>
     <w:p/>
     <w:p>
@@ -1538,15 +1258,7 @@
         </w:r>
       </w:del>
       <w:r>
-        <w:t xml:space="preserve">: </w:t>
-      </w:r>
-      <w:proofErr w:type="spellStart"/>
-      <w:r>
-        <w:t>Delevered</w:t>
-      </w:r>
-      <w:proofErr w:type="spellEnd"/>
-      <w:r>
-        <w:t xml:space="preserve"> Indices</w:t>
+        <w:t>: Delevered Indices</w:t>
       </w:r>
     </w:p>
     <w:p>
@@ -1557,11 +1269,9 @@
           <w:numId w:val="10"/>
         </w:numPr>
       </w:pPr>
-      <w:proofErr w:type="spellStart"/>
       <w:r>
         <w:t>RS_CDS_IV_ReshapeADRs</w:t>
       </w:r>
-      <w:proofErr w:type="spellEnd"/>
     </w:p>
     <w:p/>
     <w:p>
@@ -1858,14 +1568,12 @@
         <w:r>
           <w:t>D</w:t>
         </w:r>
-        <w:bookmarkStart w:id="138" w:name="_GoBack"/>
-        <w:bookmarkEnd w:id="138"/>
         <w:r>
           <w:t>TCC_Comparison_summ.xls</w:t>
         </w:r>
       </w:ins>
-      <w:ins w:id="139" w:author="Benjamin Hebert" w:date="2016-05-02T11:23:00Z">
-        <w:del w:id="140" w:author="Jesse Schreger" w:date="2016-05-03T14:00:00Z">
+      <w:ins w:id="138" w:author="Benjamin Hebert" w:date="2016-05-02T11:23:00Z">
+        <w:del w:id="139" w:author="Jesse Schreger" w:date="2016-05-03T14:00:00Z">
           <w:r>
             <w:delText>??</w:delText>
           </w:r>
@@ -1875,26 +1583,26 @@
     <w:p>
       <w:pPr>
         <w:rPr>
-          <w:del w:id="141" w:author="Benjamin Hebert" w:date="2016-05-02T11:20:00Z"/>
-        </w:rPr>
-      </w:pPr>
-    </w:p>
-    <w:p>
-      <w:pPr>
-        <w:rPr>
-          <w:ins w:id="142" w:author="Benjamin Hebert" w:date="2016-05-02T11:21:00Z"/>
-        </w:rPr>
-      </w:pPr>
-    </w:p>
-    <w:p>
-      <w:pPr>
-        <w:rPr>
-          <w:del w:id="143" w:author="Benjamin Hebert" w:date="2016-05-02T11:14:00Z"/>
+          <w:del w:id="140" w:author="Benjamin Hebert" w:date="2016-05-02T11:20:00Z"/>
+        </w:rPr>
+      </w:pPr>
+    </w:p>
+    <w:p>
+      <w:pPr>
+        <w:rPr>
+          <w:ins w:id="141" w:author="Benjamin Hebert" w:date="2016-05-02T11:21:00Z"/>
+        </w:rPr>
+      </w:pPr>
+    </w:p>
+    <w:p>
+      <w:pPr>
+        <w:rPr>
+          <w:del w:id="142" w:author="Benjamin Hebert" w:date="2016-05-02T11:14:00Z"/>
           <w:rFonts w:ascii="Helvetica" w:hAnsi="Helvetica" w:cs="Helvetica"/>
           <w:color w:val="000000"/>
         </w:rPr>
       </w:pPr>
-      <w:del w:id="144" w:author="Benjamin Hebert" w:date="2016-05-02T11:14:00Z">
+      <w:del w:id="143" w:author="Benjamin Hebert" w:date="2016-05-02T11:14:00Z">
         <w:r>
           <w:delText xml:space="preserve">Table A13: </w:delText>
         </w:r>
@@ -1910,10 +1618,10 @@
     <w:p>
       <w:pPr>
         <w:rPr>
-          <w:del w:id="145" w:author="Benjamin Hebert" w:date="2016-05-02T11:14:00Z"/>
-        </w:rPr>
-      </w:pPr>
-      <w:del w:id="146" w:author="Benjamin Hebert" w:date="2016-05-02T11:14:00Z">
+          <w:del w:id="144" w:author="Benjamin Hebert" w:date="2016-05-02T11:14:00Z"/>
+        </w:rPr>
+      </w:pPr>
+      <w:del w:id="145" w:author="Benjamin Hebert" w:date="2016-05-02T11:14:00Z">
         <w:r>
           <w:delText>RS_CDS_IV_reshapeLocal_relative.xls</w:delText>
         </w:r>
@@ -1922,27 +1630,27 @@
     <w:p>
       <w:pPr>
         <w:rPr>
+          <w:del w:id="146" w:author="Benjamin Hebert" w:date="2016-05-02T11:24:00Z"/>
+        </w:rPr>
+      </w:pPr>
+    </w:p>
+    <w:p>
+      <w:pPr>
+        <w:rPr>
           <w:del w:id="147" w:author="Benjamin Hebert" w:date="2016-05-02T11:24:00Z"/>
         </w:rPr>
       </w:pPr>
     </w:p>
     <w:p>
-      <w:pPr>
-        <w:rPr>
-          <w:del w:id="148" w:author="Benjamin Hebert" w:date="2016-05-02T11:24:00Z"/>
-        </w:rPr>
-      </w:pPr>
-    </w:p>
-    <w:p>
       <w:r>
         <w:t>Table A1</w:t>
       </w:r>
-      <w:ins w:id="149" w:author="Benjamin Hebert" w:date="2016-05-02T11:24:00Z">
+      <w:ins w:id="148" w:author="Benjamin Hebert" w:date="2016-05-02T11:24:00Z">
         <w:r>
           <w:t>8</w:t>
         </w:r>
       </w:ins>
-      <w:del w:id="150" w:author="Benjamin Hebert" w:date="2016-05-02T11:24:00Z">
+      <w:del w:id="149" w:author="Benjamin Hebert" w:date="2016-05-02T11:24:00Z">
         <w:r>
           <w:delText>4</w:delText>
         </w:r>
@@ -1963,31 +1671,122 @@
         <w:ind w:firstLine="720"/>
       </w:pPr>
       <w:r>
-        <w:t>"$</w:t>
-      </w:r>
-      <w:proofErr w:type="spellStart"/>
-      <w:proofErr w:type="gramStart"/>
-      <w:r>
-        <w:t>rpath</w:t>
-      </w:r>
-      <w:proofErr w:type="spellEnd"/>
-      <w:proofErr w:type="gramEnd"/>
-      <w:r>
-        <w:t>/Figure1_Table.xls"</w:t>
-      </w:r>
-    </w:p>
-    <w:p>
-      <w:pPr>
-        <w:pStyle w:val="ListParagraph"/>
+        <w:t>"$rpath/Figure1_Table.xls"</w:t>
+      </w:r>
+    </w:p>
+    <w:p>
+      <w:pPr>
+        <w:pStyle w:val="ListParagraph"/>
+      </w:pPr>
+    </w:p>
+    <w:p>
+      <w:pPr>
+        <w:rPr>
+          <w:ins w:id="150" w:author="Microsoft Office User" w:date="2017-05-09T11:03:00Z"/>
+          <w:b/>
+        </w:rPr>
+        <w:pPrChange w:id="151" w:author="Microsoft Office User" w:date="2017-05-09T11:03:00Z">
+          <w:pPr>
+            <w:jc w:val="center"/>
+          </w:pPr>
+        </w:pPrChange>
       </w:pPr>
     </w:p>
     <w:p>
       <w:pPr>
         <w:jc w:val="center"/>
         <w:rPr>
+          <w:ins w:id="152" w:author="Microsoft Office User" w:date="2017-05-09T11:03:00Z"/>
           <w:b/>
         </w:rPr>
       </w:pPr>
+      <w:ins w:id="153" w:author="Microsoft Office User" w:date="2017-05-09T11:03:00Z">
+        <w:r>
+          <w:rPr>
+            <w:b/>
+          </w:rPr>
+          <w:t>Miscellaneous Statistics</w:t>
+        </w:r>
+      </w:ins>
+    </w:p>
+    <w:p>
+      <w:pPr>
+        <w:jc w:val="center"/>
+        <w:rPr>
+          <w:ins w:id="154" w:author="Microsoft Office User" w:date="2017-05-09T11:04:00Z"/>
+          <w:b/>
+        </w:rPr>
+      </w:pPr>
+    </w:p>
+    <w:p>
+      <w:pPr>
+        <w:rPr>
+          <w:b/>
+        </w:rPr>
+        <w:pPrChange w:id="155" w:author="Microsoft Office User" w:date="2017-05-09T11:04:00Z">
+          <w:pPr>
+            <w:jc w:val="center"/>
+          </w:pPr>
+        </w:pPrChange>
+      </w:pPr>
+      <w:ins w:id="156" w:author="Microsoft Office User" w:date="2017-05-09T11:04:00Z">
+        <w:r>
+          <w:rPr>
+            <w:b/>
+          </w:rPr>
+          <w:t xml:space="preserve">The number “3.6%” in Appendix section A.3, regarding the dispersion of ADR-based blue rates, is </w:t>
+        </w:r>
+      </w:ins>
+      <w:ins w:id="157" w:author="Microsoft Office User" w:date="2017-05-09T11:05:00Z">
+        <w:r>
+          <w:rPr>
+            <w:b/>
+          </w:rPr>
+          <w:t>displayed in Stata</w:t>
+        </w:r>
+      </w:ins>
+      <w:ins w:id="158" w:author="Microsoft Office User" w:date="2017-05-09T11:04:00Z">
+        <w:r>
+          <w:rPr>
+            <w:b/>
+          </w:rPr>
+          <w:t xml:space="preserve"> </w:t>
+        </w:r>
+      </w:ins>
+      <w:ins w:id="159" w:author="Microsoft Office User" w:date="2017-05-09T11:05:00Z">
+        <w:r>
+          <w:rPr>
+            <w:b/>
+          </w:rPr>
+          <w:t>when running the</w:t>
+        </w:r>
+      </w:ins>
+      <w:ins w:id="160" w:author="Microsoft Office User" w:date="2017-05-09T11:04:00Z">
+        <w:r>
+          <w:rPr>
+            <w:b/>
+          </w:rPr>
+          <w:t xml:space="preserve"> file </w:t>
+        </w:r>
+      </w:ins>
+      <w:ins w:id="161" w:author="Microsoft Office User" w:date="2017-05-09T11:05:00Z">
+        <w:r>
+          <w:rPr>
+            <w:b/>
+          </w:rPr>
+          <w:t>“BlueRateMaker_v2.do”, but the output is not saved anywhere.</w:t>
+        </w:r>
+      </w:ins>
+      <w:bookmarkStart w:id="162" w:name="_GoBack"/>
+      <w:bookmarkEnd w:id="162"/>
+      <w:ins w:id="163" w:author="Microsoft Office User" w:date="2017-05-09T11:04:00Z">
+        <w:r>
+          <w:rPr>
+            <w:b/>
+          </w:rPr>
+          <w:t xml:space="preserve"> </w:t>
+        </w:r>
+      </w:ins>
     </w:p>
     <w:sectPr>
       <w:pgSz w:w="12240" w:h="15840"/>
@@ -1999,7 +1798,7 @@
 </file>
 
 <file path=word/endnotes.xml><?xml version="1.0" encoding="utf-8"?>
-<w:endnotes xmlns:wpc="http://schemas.microsoft.com/office/word/2010/wordprocessingCanvas" xmlns:mo="http://schemas.microsoft.com/office/mac/office/2008/main" xmlns:mc="http://schemas.openxmlformats.org/markup-compatibility/2006" xmlns:mv="urn:schemas-microsoft-com:mac:vml" xmlns:o="urn:schemas-microsoft-com:office:office" xmlns:r="http://schemas.openxmlformats.org/officeDocument/2006/relationships" xmlns:m="http://schemas.openxmlformats.org/officeDocument/2006/math" xmlns:v="urn:schemas-microsoft-com:vml" xmlns:wp14="http://schemas.microsoft.com/office/word/2010/wordprocessingDrawing" xmlns:wp="http://schemas.openxmlformats.org/drawingml/2006/wordprocessingDrawing" xmlns:w10="urn:schemas-microsoft-com:office:word" xmlns:w="http://schemas.openxmlformats.org/wordprocessingml/2006/main" xmlns:w14="http://schemas.microsoft.com/office/word/2010/wordml" xmlns:wpg="http://schemas.microsoft.com/office/word/2010/wordprocessingGroup" xmlns:wpi="http://schemas.microsoft.com/office/word/2010/wordprocessingInk" xmlns:wne="http://schemas.microsoft.com/office/word/2006/wordml" xmlns:wps="http://schemas.microsoft.com/office/word/2010/wordprocessingShape" mc:Ignorable="w14 wp14">
+<w:endnotes xmlns:wpc="http://schemas.microsoft.com/office/word/2010/wordprocessingCanvas" xmlns:mo="http://schemas.microsoft.com/office/mac/office/2008/main" xmlns:mc="http://schemas.openxmlformats.org/markup-compatibility/2006" xmlns:mv="urn:schemas-microsoft-com:mac:vml" xmlns:o="urn:schemas-microsoft-com:office:office" xmlns:r="http://schemas.openxmlformats.org/officeDocument/2006/relationships" xmlns:m="http://schemas.openxmlformats.org/officeDocument/2006/math" xmlns:v="urn:schemas-microsoft-com:vml" xmlns:wp14="http://schemas.microsoft.com/office/word/2010/wordprocessingDrawing" xmlns:wp="http://schemas.openxmlformats.org/drawingml/2006/wordprocessingDrawing" xmlns:w10="urn:schemas-microsoft-com:office:word" xmlns:w="http://schemas.openxmlformats.org/wordprocessingml/2006/main" xmlns:w14="http://schemas.microsoft.com/office/word/2010/wordml" xmlns:w15="http://schemas.microsoft.com/office/word/2012/wordml" xmlns:wpg="http://schemas.microsoft.com/office/word/2010/wordprocessingGroup" xmlns:wpi="http://schemas.microsoft.com/office/word/2010/wordprocessingInk" xmlns:wne="http://schemas.microsoft.com/office/word/2006/wordml" xmlns:wps="http://schemas.microsoft.com/office/word/2010/wordprocessingShape" mc:Ignorable="w14 w15 wp14">
   <w:endnote w:type="separator" w:id="-1">
     <w:p>
       <w:r>
@@ -2018,7 +1817,7 @@
 </file>
 
 <file path=word/footnotes.xml><?xml version="1.0" encoding="utf-8"?>
-<w:footnotes xmlns:wpc="http://schemas.microsoft.com/office/word/2010/wordprocessingCanvas" xmlns:mo="http://schemas.microsoft.com/office/mac/office/2008/main" xmlns:mc="http://schemas.openxmlformats.org/markup-compatibility/2006" xmlns:mv="urn:schemas-microsoft-com:mac:vml" xmlns:o="urn:schemas-microsoft-com:office:office" xmlns:r="http://schemas.openxmlformats.org/officeDocument/2006/relationships" xmlns:m="http://schemas.openxmlformats.org/officeDocument/2006/math" xmlns:v="urn:schemas-microsoft-com:vml" xmlns:wp14="http://schemas.microsoft.com/office/word/2010/wordprocessingDrawing" xmlns:wp="http://schemas.openxmlformats.org/drawingml/2006/wordprocessingDrawing" xmlns:w10="urn:schemas-microsoft-com:office:word" xmlns:w="http://schemas.openxmlformats.org/wordprocessingml/2006/main" xmlns:w14="http://schemas.microsoft.com/office/word/2010/wordml" xmlns:wpg="http://schemas.microsoft.com/office/word/2010/wordprocessingGroup" xmlns:wpi="http://schemas.microsoft.com/office/word/2010/wordprocessingInk" xmlns:wne="http://schemas.microsoft.com/office/word/2006/wordml" xmlns:wps="http://schemas.microsoft.com/office/word/2010/wordprocessingShape" mc:Ignorable="w14 wp14">
+<w:footnotes xmlns:wpc="http://schemas.microsoft.com/office/word/2010/wordprocessingCanvas" xmlns:mo="http://schemas.microsoft.com/office/mac/office/2008/main" xmlns:mc="http://schemas.openxmlformats.org/markup-compatibility/2006" xmlns:mv="urn:schemas-microsoft-com:mac:vml" xmlns:o="urn:schemas-microsoft-com:office:office" xmlns:r="http://schemas.openxmlformats.org/officeDocument/2006/relationships" xmlns:m="http://schemas.openxmlformats.org/officeDocument/2006/math" xmlns:v="urn:schemas-microsoft-com:vml" xmlns:wp14="http://schemas.microsoft.com/office/word/2010/wordprocessingDrawing" xmlns:wp="http://schemas.openxmlformats.org/drawingml/2006/wordprocessingDrawing" xmlns:w10="urn:schemas-microsoft-com:office:word" xmlns:w="http://schemas.openxmlformats.org/wordprocessingml/2006/main" xmlns:w14="http://schemas.microsoft.com/office/word/2010/wordml" xmlns:w15="http://schemas.microsoft.com/office/word/2012/wordml" xmlns:wpg="http://schemas.microsoft.com/office/word/2010/wordprocessingGroup" xmlns:wpi="http://schemas.microsoft.com/office/word/2010/wordprocessingInk" xmlns:wne="http://schemas.microsoft.com/office/word/2006/wordml" xmlns:wps="http://schemas.microsoft.com/office/word/2010/wordprocessingShape" mc:Ignorable="w14 w15 wp14">
   <w:footnote w:type="separator" w:id="-1">
     <w:p>
       <w:r>
@@ -2037,7 +1836,7 @@
 </file>
 
 <file path=word/numbering.xml><?xml version="1.0" encoding="utf-8"?>
-<w:numbering xmlns:wpc="http://schemas.microsoft.com/office/word/2010/wordprocessingCanvas" xmlns:mo="http://schemas.microsoft.com/office/mac/office/2008/main" xmlns:mc="http://schemas.openxmlformats.org/markup-compatibility/2006" xmlns:mv="urn:schemas-microsoft-com:mac:vml" xmlns:o="urn:schemas-microsoft-com:office:office" xmlns:r="http://schemas.openxmlformats.org/officeDocument/2006/relationships" xmlns:m="http://schemas.openxmlformats.org/officeDocument/2006/math" xmlns:v="urn:schemas-microsoft-com:vml" xmlns:wp14="http://schemas.microsoft.com/office/word/2010/wordprocessingDrawing" xmlns:wp="http://schemas.openxmlformats.org/drawingml/2006/wordprocessingDrawing" xmlns:w10="urn:schemas-microsoft-com:office:word" xmlns:w="http://schemas.openxmlformats.org/wordprocessingml/2006/main" xmlns:w14="http://schemas.microsoft.com/office/word/2010/wordml" xmlns:wpg="http://schemas.microsoft.com/office/word/2010/wordprocessingGroup" xmlns:wpi="http://schemas.microsoft.com/office/word/2010/wordprocessingInk" xmlns:wne="http://schemas.microsoft.com/office/word/2006/wordml" xmlns:wps="http://schemas.microsoft.com/office/word/2010/wordprocessingShape" mc:Ignorable="w14 wp14">
+<w:numbering xmlns:wpc="http://schemas.microsoft.com/office/word/2010/wordprocessingCanvas" xmlns:mo="http://schemas.microsoft.com/office/mac/office/2008/main" xmlns:mc="http://schemas.openxmlformats.org/markup-compatibility/2006" xmlns:mv="urn:schemas-microsoft-com:mac:vml" xmlns:o="urn:schemas-microsoft-com:office:office" xmlns:r="http://schemas.openxmlformats.org/officeDocument/2006/relationships" xmlns:m="http://schemas.openxmlformats.org/officeDocument/2006/math" xmlns:v="urn:schemas-microsoft-com:vml" xmlns:wp14="http://schemas.microsoft.com/office/word/2010/wordprocessingDrawing" xmlns:wp="http://schemas.openxmlformats.org/drawingml/2006/wordprocessingDrawing" xmlns:w10="urn:schemas-microsoft-com:office:word" xmlns:w="http://schemas.openxmlformats.org/wordprocessingml/2006/main" xmlns:w14="http://schemas.microsoft.com/office/word/2010/wordml" xmlns:w15="http://schemas.microsoft.com/office/word/2012/wordml" xmlns:wpg="http://schemas.microsoft.com/office/word/2010/wordprocessingGroup" xmlns:wpi="http://schemas.microsoft.com/office/word/2010/wordprocessingInk" xmlns:wne="http://schemas.microsoft.com/office/word/2006/wordml" xmlns:wps="http://schemas.microsoft.com/office/word/2010/wordprocessingShape" mc:Ignorable="w14 w15 wp14">
   <w:abstractNum w:abstractNumId="0">
     <w:nsid w:val="03120AFE"/>
     <w:multiLevelType w:val="hybridMultilevel"/>
@@ -3039,8 +2838,16 @@
 </w:numbering>
 </file>
 
+<file path=word/people.xml><?xml version="1.0" encoding="utf-8"?>
+<w15:people xmlns:wpc="http://schemas.microsoft.com/office/word/2010/wordprocessingCanvas" xmlns:mo="http://schemas.microsoft.com/office/mac/office/2008/main" xmlns:mc="http://schemas.openxmlformats.org/markup-compatibility/2006" xmlns:mv="urn:schemas-microsoft-com:mac:vml" xmlns:o="urn:schemas-microsoft-com:office:office" xmlns:r="http://schemas.openxmlformats.org/officeDocument/2006/relationships" xmlns:m="http://schemas.openxmlformats.org/officeDocument/2006/math" xmlns:v="urn:schemas-microsoft-com:vml" xmlns:wp14="http://schemas.microsoft.com/office/word/2010/wordprocessingDrawing" xmlns:wp="http://schemas.openxmlformats.org/drawingml/2006/wordprocessingDrawing" xmlns:w10="urn:schemas-microsoft-com:office:word" xmlns:w="http://schemas.openxmlformats.org/wordprocessingml/2006/main" xmlns:w14="http://schemas.microsoft.com/office/word/2010/wordml" xmlns:w15="http://schemas.microsoft.com/office/word/2012/wordml" xmlns:wpg="http://schemas.microsoft.com/office/word/2010/wordprocessingGroup" xmlns:wpi="http://schemas.microsoft.com/office/word/2010/wordprocessingInk" xmlns:wne="http://schemas.microsoft.com/office/word/2006/wordml" xmlns:wps="http://schemas.microsoft.com/office/word/2010/wordprocessingShape" mc:Ignorable="w14 w15 wp14">
+  <w15:person w15:author="Microsoft Office User">
+    <w15:presenceInfo w15:providerId="None" w15:userId="Microsoft Office User"/>
+  </w15:person>
+</w15:people>
+</file>
+
 <file path=word/styles.xml><?xml version="1.0" encoding="utf-8"?>
-<w:styles xmlns:mc="http://schemas.openxmlformats.org/markup-compatibility/2006" xmlns:r="http://schemas.openxmlformats.org/officeDocument/2006/relationships" xmlns:w="http://schemas.openxmlformats.org/wordprocessingml/2006/main" xmlns:w14="http://schemas.microsoft.com/office/word/2010/wordml" mc:Ignorable="w14">
+<w:styles xmlns:mc="http://schemas.openxmlformats.org/markup-compatibility/2006" xmlns:r="http://schemas.openxmlformats.org/officeDocument/2006/relationships" xmlns:w="http://schemas.openxmlformats.org/wordprocessingml/2006/main" xmlns:w14="http://schemas.microsoft.com/office/word/2010/wordml" xmlns:w15="http://schemas.microsoft.com/office/word/2012/wordml" mc:Ignorable="w14 w15">
   <w:docDefaults>
     <w:rPrDefault>
       <w:rPr>
@@ -3050,439 +2857,378 @@
     </w:rPrDefault>
     <w:pPrDefault/>
   </w:docDefaults>
-  <w:latentStyles w:defLockedState="0" w:defUIPriority="99" w:defSemiHidden="1" w:defUnhideWhenUsed="1" w:defQFormat="0" w:count="276">
-    <w:lsdException w:name="Normal" w:semiHidden="0" w:uiPriority="0" w:unhideWhenUsed="0" w:qFormat="1"/>
-    <w:lsdException w:name="heading 1" w:semiHidden="0" w:uiPriority="9" w:unhideWhenUsed="0" w:qFormat="1"/>
-    <w:lsdException w:name="heading 2" w:uiPriority="9" w:qFormat="1"/>
-    <w:lsdException w:name="heading 3" w:uiPriority="9" w:qFormat="1"/>
-    <w:lsdException w:name="heading 4" w:uiPriority="9" w:qFormat="1"/>
-    <w:lsdException w:name="heading 5" w:uiPriority="9" w:qFormat="1"/>
-    <w:lsdException w:name="heading 6" w:uiPriority="9" w:qFormat="1"/>
-    <w:lsdException w:name="heading 7" w:uiPriority="9" w:qFormat="1"/>
-    <w:lsdException w:name="heading 8" w:uiPriority="9" w:qFormat="1"/>
-    <w:lsdException w:name="heading 9" w:uiPriority="9" w:qFormat="1"/>
-    <w:lsdException w:name="toc 1" w:uiPriority="39"/>
-    <w:lsdException w:name="toc 2" w:uiPriority="39"/>
-    <w:lsdException w:name="toc 3" w:uiPriority="39"/>
-    <w:lsdException w:name="toc 4" w:uiPriority="39"/>
-    <w:lsdException w:name="toc 5" w:uiPriority="39"/>
-    <w:lsdException w:name="toc 6" w:uiPriority="39"/>
-    <w:lsdException w:name="toc 7" w:uiPriority="39"/>
-    <w:lsdException w:name="toc 8" w:uiPriority="39"/>
-    <w:lsdException w:name="toc 9" w:uiPriority="39"/>
-    <w:lsdException w:name="caption" w:uiPriority="35" w:qFormat="1"/>
-    <w:lsdException w:name="Title" w:semiHidden="0" w:uiPriority="10" w:unhideWhenUsed="0" w:qFormat="1"/>
-    <w:lsdException w:name="Default Paragraph Font" w:uiPriority="1"/>
-    <w:lsdException w:name="Subtitle" w:semiHidden="0" w:uiPriority="11" w:unhideWhenUsed="0" w:qFormat="1"/>
-    <w:lsdException w:name="Strong" w:semiHidden="0" w:uiPriority="22" w:unhideWhenUsed="0" w:qFormat="1"/>
-    <w:lsdException w:name="Emphasis" w:semiHidden="0" w:uiPriority="20" w:unhideWhenUsed="0" w:qFormat="1"/>
-    <w:lsdException w:name="Table Grid" w:semiHidden="0" w:uiPriority="59" w:unhideWhenUsed="0"/>
-    <w:lsdException w:name="Note Level 1" w:semiHidden="0" w:unhideWhenUsed="0"/>
-    <w:lsdException w:name="Note Level 2" w:semiHidden="0" w:unhideWhenUsed="0"/>
-    <w:lsdException w:name="Note Level 3" w:semiHidden="0" w:unhideWhenUsed="0"/>
-    <w:lsdException w:name="Note Level 4" w:semiHidden="0" w:unhideWhenUsed="0"/>
-    <w:lsdException w:name="Note Level 5" w:semiHidden="0" w:unhideWhenUsed="0"/>
-    <w:lsdException w:name="Note Level 6" w:semiHidden="0" w:unhideWhenUsed="0"/>
-    <w:lsdException w:name="Note Level 7" w:semiHidden="0" w:unhideWhenUsed="0"/>
-    <w:lsdException w:name="Note Level 8" w:semiHidden="0" w:unhideWhenUsed="0"/>
-    <w:lsdException w:name="Note Level 9" w:semiHidden="0" w:unhideWhenUsed="0"/>
-    <w:lsdException w:name="Placeholder Text" w:unhideWhenUsed="0"/>
-    <w:lsdException w:name="No Spacing" w:semiHidden="0" w:uiPriority="1" w:unhideWhenUsed="0" w:qFormat="1"/>
-    <w:lsdException w:name="Light Shading" w:semiHidden="0" w:uiPriority="60" w:unhideWhenUsed="0"/>
-    <w:lsdException w:name="Light List" w:semiHidden="0" w:uiPriority="61" w:unhideWhenUsed="0"/>
-    <w:lsdException w:name="Light Grid" w:semiHidden="0" w:uiPriority="62" w:unhideWhenUsed="0"/>
-    <w:lsdException w:name="Medium Shading 1" w:semiHidden="0" w:uiPriority="63" w:unhideWhenUsed="0"/>
-    <w:lsdException w:name="Medium Shading 2" w:semiHidden="0" w:uiPriority="64" w:unhideWhenUsed="0"/>
-    <w:lsdException w:name="Medium List 1" w:semiHidden="0" w:uiPriority="65" w:unhideWhenUsed="0"/>
-    <w:lsdException w:name="Medium List 2" w:semiHidden="0" w:uiPriority="66" w:unhideWhenUsed="0"/>
-    <w:lsdException w:name="Medium Grid 1" w:semiHidden="0" w:uiPriority="67" w:unhideWhenUsed="0"/>
-    <w:lsdException w:name="Medium Grid 2" w:semiHidden="0" w:uiPriority="68" w:unhideWhenUsed="0"/>
-    <w:lsdException w:name="Medium Grid 3" w:semiHidden="0" w:uiPriority="69" w:unhideWhenUsed="0"/>
-    <w:lsdException w:name="Dark List" w:semiHidden="0" w:uiPriority="70" w:unhideWhenUsed="0"/>
-    <w:lsdException w:name="Colorful Shading" w:semiHidden="0" w:uiPriority="71" w:unhideWhenUsed="0"/>
-    <w:lsdException w:name="Colorful List" w:semiHidden="0" w:uiPriority="72" w:unhideWhenUsed="0"/>
-    <w:lsdException w:name="Colorful Grid" w:semiHidden="0" w:uiPriority="73" w:unhideWhenUsed="0"/>
-    <w:lsdException w:name="Light Shading Accent 1" w:semiHidden="0" w:uiPriority="60" w:unhideWhenUsed="0"/>
-    <w:lsdException w:name="Light List Accent 1" w:semiHidden="0" w:uiPriority="61" w:unhideWhenUsed="0"/>
-    <w:lsdException w:name="Light Grid Accent 1" w:semiHidden="0" w:uiPriority="62" w:unhideWhenUsed="0"/>
-    <w:lsdException w:name="Medium Shading 1 Accent 1" w:semiHidden="0" w:uiPriority="63" w:unhideWhenUsed="0"/>
-    <w:lsdException w:name="Medium Shading 2 Accent 1" w:semiHidden="0" w:uiPriority="64" w:unhideWhenUsed="0"/>
-    <w:lsdException w:name="Medium List 1 Accent 1" w:semiHidden="0" w:uiPriority="65" w:unhideWhenUsed="0"/>
-    <w:lsdException w:name="Revision" w:unhideWhenUsed="0"/>
-    <w:lsdException w:name="List Paragraph" w:semiHidden="0" w:uiPriority="34" w:unhideWhenUsed="0" w:qFormat="1"/>
-    <w:lsdException w:name="Quote" w:semiHidden="0" w:uiPriority="29" w:unhideWhenUsed="0" w:qFormat="1"/>
-    <w:lsdException w:name="Intense Quote" w:semiHidden="0" w:uiPriority="30" w:unhideWhenUsed="0" w:qFormat="1"/>
-    <w:lsdException w:name="Medium List 2 Accent 1" w:semiHidden="0" w:uiPriority="66" w:unhideWhenUsed="0"/>
-    <w:lsdException w:name="Medium Grid 1 Accent 1" w:semiHidden="0" w:uiPriority="67" w:unhideWhenUsed="0"/>
-    <w:lsdException w:name="Medium Grid 2 Accent 1" w:semiHidden="0" w:uiPriority="68" w:unhideWhenUsed="0"/>
-    <w:lsdException w:name="Medium Grid 3 Accent 1" w:semiHidden="0" w:uiPriority="69" w:unhideWhenUsed="0"/>
-    <w:lsdException w:name="Dark List Accent 1" w:semiHidden="0" w:uiPriority="70" w:unhideWhenUsed="0"/>
-    <w:lsdException w:name="Colorful Shading Accent 1" w:semiHidden="0" w:uiPriority="71" w:unhideWhenUsed="0"/>
-    <w:lsdException w:name="Colorful List Accent 1" w:semiHidden="0" w:uiPriority="72" w:unhideWhenUsed="0"/>
-    <w:lsdException w:name="Colorful Grid Accent 1" w:semiHidden="0" w:uiPriority="73" w:unhideWhenUsed="0"/>
-    <w:lsdException w:name="Light Shading Accent 2" w:semiHidden="0" w:uiPriority="60" w:unhideWhenUsed="0"/>
-    <w:lsdException w:name="Light List Accent 2" w:semiHidden="0" w:uiPriority="61" w:unhideWhenUsed="0"/>
-    <w:lsdException w:name="Light Grid Accent 2" w:semiHidden="0" w:uiPriority="62" w:unhideWhenUsed="0"/>
-    <w:lsdException w:name="Medium Shading 1 Accent 2" w:semiHidden="0" w:uiPriority="63" w:unhideWhenUsed="0"/>
-    <w:lsdException w:name="Medium Shading 2 Accent 2" w:semiHidden="0" w:uiPriority="64" w:unhideWhenUsed="0"/>
-    <w:lsdException w:name="Medium List 1 Accent 2" w:semiHidden="0" w:uiPriority="65" w:unhideWhenUsed="0"/>
-    <w:lsdException w:name="Medium List 2 Accent 2" w:semiHidden="0" w:uiPriority="66" w:unhideWhenUsed="0"/>
-    <w:lsdException w:name="Medium Grid 1 Accent 2" w:semiHidden="0" w:uiPriority="67" w:unhideWhenUsed="0"/>
-    <w:lsdException w:name="Medium Grid 2 Accent 2" w:semiHidden="0" w:uiPriority="68" w:unhideWhenUsed="0"/>
-    <w:lsdException w:name="Medium Grid 3 Accent 2" w:semiHidden="0" w:uiPriority="69" w:unhideWhenUsed="0"/>
-    <w:lsdException w:name="Dark List Accent 2" w:semiHidden="0" w:uiPriority="70" w:unhideWhenUsed="0"/>
-    <w:lsdException w:name="Colorful Shading Accent 2" w:semiHidden="0" w:uiPriority="71" w:unhideWhenUsed="0"/>
-    <w:lsdException w:name="Colorful List Accent 2" w:semiHidden="0" w:uiPriority="72" w:unhideWhenUsed="0"/>
-    <w:lsdException w:name="Colorful Grid Accent 2" w:semiHidden="0" w:uiPriority="73" w:unhideWhenUsed="0"/>
-    <w:lsdException w:name="Light Shading Accent 3" w:semiHidden="0" w:uiPriority="60" w:unhideWhenUsed="0"/>
-    <w:lsdException w:name="Light List Accent 3" w:semiHidden="0" w:uiPriority="61" w:unhideWhenUsed="0"/>
-    <w:lsdException w:name="Light Grid Accent 3" w:semiHidden="0" w:uiPriority="62" w:unhideWhenUsed="0"/>
-    <w:lsdException w:name="Medium Shading 1 Accent 3" w:semiHidden="0" w:uiPriority="63" w:unhideWhenUsed="0"/>
-    <w:lsdException w:name="Medium Shading 2 Accent 3" w:semiHidden="0" w:uiPriority="64" w:unhideWhenUsed="0"/>
-    <w:lsdException w:name="Medium List 1 Accent 3" w:semiHidden="0" w:uiPriority="65" w:unhideWhenUsed="0"/>
-    <w:lsdException w:name="Medium List 2 Accent 3" w:semiHidden="0" w:uiPriority="66" w:unhideWhenUsed="0"/>
-    <w:lsdException w:name="Medium Grid 1 Accent 3" w:semiHidden="0" w:uiPriority="67" w:unhideWhenUsed="0"/>
-    <w:lsdException w:name="Medium Grid 2 Accent 3" w:semiHidden="0" w:uiPriority="68" w:unhideWhenUsed="0"/>
-    <w:lsdException w:name="Medium Grid 3 Accent 3" w:semiHidden="0" w:uiPriority="69" w:unhideWhenUsed="0"/>
-    <w:lsdException w:name="Dark List Accent 3" w:semiHidden="0" w:uiPriority="70" w:unhideWhenUsed="0"/>
-    <w:lsdException w:name="Colorful Shading Accent 3" w:semiHidden="0" w:uiPriority="71" w:unhideWhenUsed="0"/>
-    <w:lsdException w:name="Colorful List Accent 3" w:semiHidden="0" w:uiPriority="72" w:unhideWhenUsed="0"/>
-    <w:lsdException w:name="Colorful Grid Accent 3" w:semiHidden="0" w:uiPriority="73" w:unhideWhenUsed="0"/>
-    <w:lsdException w:name="Light Shading Accent 4" w:semiHidden="0" w:uiPriority="60" w:unhideWhenUsed="0"/>
-    <w:lsdException w:name="Light List Accent 4" w:semiHidden="0" w:uiPriority="61" w:unhideWhenUsed="0"/>
-    <w:lsdException w:name="Light Grid Accent 4" w:semiHidden="0" w:uiPriority="62" w:unhideWhenUsed="0"/>
-    <w:lsdException w:name="Medium Shading 1 Accent 4" w:semiHidden="0" w:uiPriority="63" w:unhideWhenUsed="0"/>
-    <w:lsdException w:name="Medium Shading 2 Accent 4" w:semiHidden="0" w:uiPriority="64" w:unhideWhenUsed="0"/>
-    <w:lsdException w:name="Medium List 1 Accent 4" w:semiHidden="0" w:uiPriority="65" w:unhideWhenUsed="0"/>
-    <w:lsdException w:name="Medium List 2 Accent 4" w:semiHidden="0" w:uiPriority="66" w:unhideWhenUsed="0"/>
-    <w:lsdException w:name="Medium Grid 1 Accent 4" w:semiHidden="0" w:uiPriority="67" w:unhideWhenUsed="0"/>
-    <w:lsdException w:name="Medium Grid 2 Accent 4" w:semiHidden="0" w:uiPriority="68" w:unhideWhenUsed="0"/>
-    <w:lsdException w:name="Medium Grid 3 Accent 4" w:semiHidden="0" w:uiPriority="69" w:unhideWhenUsed="0"/>
-    <w:lsdException w:name="Dark List Accent 4" w:semiHidden="0" w:uiPriority="70" w:unhideWhenUsed="0"/>
-    <w:lsdException w:name="Colorful Shading Accent 4" w:semiHidden="0" w:uiPriority="71" w:unhideWhenUsed="0"/>
-    <w:lsdException w:name="Colorful List Accent 4" w:semiHidden="0" w:uiPriority="72" w:unhideWhenUsed="0"/>
-    <w:lsdException w:name="Colorful Grid Accent 4" w:semiHidden="0" w:uiPriority="73" w:unhideWhenUsed="0"/>
-    <w:lsdException w:name="Light Shading Accent 5" w:semiHidden="0" w:uiPriority="60" w:unhideWhenUsed="0"/>
-    <w:lsdException w:name="Light List Accent 5" w:semiHidden="0" w:uiPriority="61" w:unhideWhenUsed="0"/>
-    <w:lsdException w:name="Light Grid Accent 5" w:semiHidden="0" w:uiPriority="62" w:unhideWhenUsed="0"/>
-    <w:lsdException w:name="Medium Shading 1 Accent 5" w:semiHidden="0" w:uiPriority="63" w:unhideWhenUsed="0"/>
-    <w:lsdException w:name="Medium Shading 2 Accent 5" w:semiHidden="0" w:uiPriority="64" w:unhideWhenUsed="0"/>
-    <w:lsdException w:name="Medium List 1 Accent 5" w:semiHidden="0" w:uiPriority="65" w:unhideWhenUsed="0"/>
-    <w:lsdException w:name="Medium List 2 Accent 5" w:semiHidden="0" w:uiPriority="66" w:unhideWhenUsed="0"/>
-    <w:lsdException w:name="Medium Grid 1 Accent 5" w:semiHidden="0" w:uiPriority="67" w:unhideWhenUsed="0"/>
-    <w:lsdException w:name="Medium Grid 2 Accent 5" w:semiHidden="0" w:uiPriority="68" w:unhideWhenUsed="0"/>
-    <w:lsdException w:name="Medium Grid 3 Accent 5" w:semiHidden="0" w:uiPriority="69" w:unhideWhenUsed="0"/>
-    <w:lsdException w:name="Dark List Accent 5" w:semiHidden="0" w:uiPriority="70" w:unhideWhenUsed="0"/>
-    <w:lsdException w:name="Colorful Shading Accent 5" w:semiHidden="0" w:uiPriority="71" w:unhideWhenUsed="0"/>
-    <w:lsdException w:name="Colorful List Accent 5" w:semiHidden="0" w:uiPriority="72" w:unhideWhenUsed="0"/>
-    <w:lsdException w:name="Colorful Grid Accent 5" w:semiHidden="0" w:uiPriority="73" w:unhideWhenUsed="0"/>
-    <w:lsdException w:name="Light Shading Accent 6" w:semiHidden="0" w:uiPriority="60" w:unhideWhenUsed="0"/>
-    <w:lsdException w:name="Light List Accent 6" w:semiHidden="0" w:uiPriority="61" w:unhideWhenUsed="0"/>
-    <w:lsdException w:name="Light Grid Accent 6" w:semiHidden="0" w:uiPriority="62" w:unhideWhenUsed="0"/>
-    <w:lsdException w:name="Medium Shading 1 Accent 6" w:semiHidden="0" w:uiPriority="63" w:unhideWhenUsed="0"/>
-    <w:lsdException w:name="Medium Shading 2 Accent 6" w:semiHidden="0" w:uiPriority="64" w:unhideWhenUsed="0"/>
-    <w:lsdException w:name="Medium List 1 Accent 6" w:semiHidden="0" w:uiPriority="65" w:unhideWhenUsed="0"/>
-    <w:lsdException w:name="Medium List 2 Accent 6" w:semiHidden="0" w:uiPriority="66" w:unhideWhenUsed="0"/>
-    <w:lsdException w:name="Medium Grid 1 Accent 6" w:semiHidden="0" w:uiPriority="67" w:unhideWhenUsed="0"/>
-    <w:lsdException w:name="Medium Grid 2 Accent 6" w:semiHidden="0" w:uiPriority="68" w:unhideWhenUsed="0"/>
-    <w:lsdException w:name="Medium Grid 3 Accent 6" w:semiHidden="0" w:uiPriority="69" w:unhideWhenUsed="0"/>
-    <w:lsdException w:name="Dark List Accent 6" w:semiHidden="0" w:uiPriority="70" w:unhideWhenUsed="0"/>
-    <w:lsdException w:name="Colorful Shading Accent 6" w:semiHidden="0" w:uiPriority="71" w:unhideWhenUsed="0"/>
-    <w:lsdException w:name="Colorful List Accent 6" w:semiHidden="0" w:uiPriority="72" w:unhideWhenUsed="0"/>
-    <w:lsdException w:name="Colorful Grid Accent 6" w:semiHidden="0" w:uiPriority="73" w:unhideWhenUsed="0"/>
-    <w:lsdException w:name="Subtle Emphasis" w:semiHidden="0" w:uiPriority="19" w:unhideWhenUsed="0" w:qFormat="1"/>
-    <w:lsdException w:name="Intense Emphasis" w:semiHidden="0" w:uiPriority="21" w:unhideWhenUsed="0" w:qFormat="1"/>
-    <w:lsdException w:name="Subtle Reference" w:semiHidden="0" w:uiPriority="31" w:unhideWhenUsed="0" w:qFormat="1"/>
-    <w:lsdException w:name="Intense Reference" w:semiHidden="0" w:uiPriority="32" w:unhideWhenUsed="0" w:qFormat="1"/>
-    <w:lsdException w:name="Book Title" w:semiHidden="0" w:uiPriority="33" w:unhideWhenUsed="0" w:qFormat="1"/>
-    <w:lsdException w:name="Bibliography" w:uiPriority="37"/>
-    <w:lsdException w:name="TOC Heading" w:uiPriority="39" w:qFormat="1"/>
-  </w:latentStyles>
-  <w:style w:type="paragraph" w:default="1" w:styleId="Normal">
-    <w:name w:val="Normal"/>
-    <w:qFormat/>
-    <w:rsid w:val="008E1AB2"/>
-    <w:rPr>
-      <w:sz w:val="24"/>
-      <w:szCs w:val="24"/>
-    </w:rPr>
-  </w:style>
-  <w:style w:type="character" w:default="1" w:styleId="DefaultParagraphFont">
-    <w:name w:val="Default Paragraph Font"/>
-    <w:uiPriority w:val="1"/>
-    <w:semiHidden/>
-    <w:unhideWhenUsed/>
-  </w:style>
-  <w:style w:type="table" w:default="1" w:styleId="TableNormal">
-    <w:name w:val="Normal Table"/>
-    <w:uiPriority w:val="99"/>
-    <w:semiHidden/>
-    <w:unhideWhenUsed/>
-    <w:tblPr>
-      <w:tblInd w:w="0" w:type="dxa"/>
-      <w:tblCellMar>
-        <w:top w:w="0" w:type="dxa"/>
-        <w:left w:w="108" w:type="dxa"/>
-        <w:bottom w:w="0" w:type="dxa"/>
-        <w:right w:w="108" w:type="dxa"/>
-      </w:tblCellMar>
-    </w:tblPr>
-  </w:style>
-  <w:style w:type="numbering" w:default="1" w:styleId="NoList">
-    <w:name w:val="No List"/>
-    <w:uiPriority w:val="99"/>
-    <w:semiHidden/>
-    <w:unhideWhenUsed/>
-  </w:style>
-  <w:style w:type="paragraph" w:styleId="ListParagraph">
-    <w:name w:val="List Paragraph"/>
-    <w:basedOn w:val="Normal"/>
-    <w:uiPriority w:val="34"/>
-    <w:qFormat/>
-    <w:rsid w:val="005B4903"/>
-    <w:pPr>
-      <w:ind w:left="720"/>
-      <w:contextualSpacing/>
-    </w:pPr>
-  </w:style>
-  <w:style w:type="paragraph" w:styleId="Header">
-    <w:name w:val="header"/>
-    <w:basedOn w:val="Normal"/>
-    <w:link w:val="HeaderChar"/>
-    <w:uiPriority w:val="99"/>
-    <w:unhideWhenUsed/>
-    <w:rsid w:val="00E04B7D"/>
-    <w:pPr>
-      <w:tabs>
-        <w:tab w:val="center" w:pos="4320"/>
-        <w:tab w:val="right" w:pos="8640"/>
-      </w:tabs>
-    </w:pPr>
-  </w:style>
-  <w:style w:type="character" w:customStyle="1" w:styleId="HeaderChar">
-    <w:name w:val="Header Char"/>
-    <w:basedOn w:val="DefaultParagraphFont"/>
-    <w:link w:val="Header"/>
-    <w:uiPriority w:val="99"/>
-    <w:rsid w:val="00E04B7D"/>
-    <w:rPr>
-      <w:sz w:val="24"/>
-      <w:szCs w:val="24"/>
-    </w:rPr>
-  </w:style>
-  <w:style w:type="paragraph" w:styleId="Footer">
-    <w:name w:val="footer"/>
-    <w:basedOn w:val="Normal"/>
-    <w:link w:val="FooterChar"/>
-    <w:uiPriority w:val="99"/>
-    <w:unhideWhenUsed/>
-    <w:rsid w:val="00E04B7D"/>
-    <w:pPr>
-      <w:tabs>
-        <w:tab w:val="center" w:pos="4320"/>
-        <w:tab w:val="right" w:pos="8640"/>
-      </w:tabs>
-    </w:pPr>
-  </w:style>
-  <w:style w:type="character" w:customStyle="1" w:styleId="FooterChar">
-    <w:name w:val="Footer Char"/>
-    <w:basedOn w:val="DefaultParagraphFont"/>
-    <w:link w:val="Footer"/>
-    <w:uiPriority w:val="99"/>
-    <w:rsid w:val="00E04B7D"/>
-    <w:rPr>
-      <w:sz w:val="24"/>
-      <w:szCs w:val="24"/>
-    </w:rPr>
-  </w:style>
-  <w:style w:type="paragraph" w:styleId="BalloonText">
-    <w:name w:val="Balloon Text"/>
-    <w:basedOn w:val="Normal"/>
-    <w:link w:val="BalloonTextChar"/>
-    <w:uiPriority w:val="99"/>
-    <w:semiHidden/>
-    <w:unhideWhenUsed/>
-    <w:rsid w:val="00DA5596"/>
-    <w:rPr>
-      <w:rFonts w:ascii="Lucida Grande" w:hAnsi="Lucida Grande"/>
-      <w:sz w:val="18"/>
-      <w:szCs w:val="18"/>
-    </w:rPr>
-  </w:style>
-  <w:style w:type="character" w:customStyle="1" w:styleId="BalloonTextChar">
-    <w:name w:val="Balloon Text Char"/>
-    <w:basedOn w:val="DefaultParagraphFont"/>
-    <w:link w:val="BalloonText"/>
-    <w:uiPriority w:val="99"/>
-    <w:semiHidden/>
-    <w:rsid w:val="00DA5596"/>
-    <w:rPr>
-      <w:rFonts w:ascii="Lucida Grande" w:hAnsi="Lucida Grande"/>
-      <w:sz w:val="18"/>
-      <w:szCs w:val="18"/>
-    </w:rPr>
-  </w:style>
-</w:styles>
-</file>
-
-<file path=word/stylesWithEffects.xml><?xml version="1.0" encoding="utf-8"?>
-<w:styles xmlns:wpc="http://schemas.microsoft.com/office/word/2010/wordprocessingCanvas" xmlns:mo="http://schemas.microsoft.com/office/mac/office/2008/main" xmlns:mc="http://schemas.openxmlformats.org/markup-compatibility/2006" xmlns:mv="urn:schemas-microsoft-com:mac:vml" xmlns:o="urn:schemas-microsoft-com:office:office" xmlns:r="http://schemas.openxmlformats.org/officeDocument/2006/relationships" xmlns:m="http://schemas.openxmlformats.org/officeDocument/2006/math" xmlns:v="urn:schemas-microsoft-com:vml" xmlns:wp14="http://schemas.microsoft.com/office/word/2010/wordprocessingDrawing" xmlns:wp="http://schemas.openxmlformats.org/drawingml/2006/wordprocessingDrawing" xmlns:w10="urn:schemas-microsoft-com:office:word" xmlns:w="http://schemas.openxmlformats.org/wordprocessingml/2006/main" xmlns:w14="http://schemas.microsoft.com/office/word/2010/wordml" xmlns:wpg="http://schemas.microsoft.com/office/word/2010/wordprocessingGroup" xmlns:wpi="http://schemas.microsoft.com/office/word/2010/wordprocessingInk" xmlns:wne="http://schemas.microsoft.com/office/word/2006/wordml" xmlns:wps="http://schemas.microsoft.com/office/word/2010/wordprocessingShape" mc:Ignorable="w14 wp14">
-  <w:docDefaults>
-    <w:rPrDefault>
-      <w:rPr>
-        <w:rFonts w:asciiTheme="minorHAnsi" w:eastAsiaTheme="minorEastAsia" w:hAnsiTheme="minorHAnsi" w:cstheme="minorBidi"/>
-        <w:lang w:val="en-US" w:eastAsia="ja-JP" w:bidi="ar-SA"/>
-      </w:rPr>
-    </w:rPrDefault>
-    <w:pPrDefault/>
-  </w:docDefaults>
-  <w:latentStyles w:defLockedState="0" w:defUIPriority="99" w:defSemiHidden="1" w:defUnhideWhenUsed="1" w:defQFormat="0" w:count="276">
-    <w:lsdException w:name="Normal" w:semiHidden="0" w:uiPriority="0" w:unhideWhenUsed="0" w:qFormat="1"/>
-    <w:lsdException w:name="heading 1" w:semiHidden="0" w:uiPriority="9" w:unhideWhenUsed="0" w:qFormat="1"/>
-    <w:lsdException w:name="heading 2" w:uiPriority="9" w:qFormat="1"/>
-    <w:lsdException w:name="heading 3" w:uiPriority="9" w:qFormat="1"/>
-    <w:lsdException w:name="heading 4" w:uiPriority="9" w:qFormat="1"/>
-    <w:lsdException w:name="heading 5" w:uiPriority="9" w:qFormat="1"/>
-    <w:lsdException w:name="heading 6" w:uiPriority="9" w:qFormat="1"/>
-    <w:lsdException w:name="heading 7" w:uiPriority="9" w:qFormat="1"/>
-    <w:lsdException w:name="heading 8" w:uiPriority="9" w:qFormat="1"/>
-    <w:lsdException w:name="heading 9" w:uiPriority="9" w:qFormat="1"/>
-    <w:lsdException w:name="toc 1" w:uiPriority="39"/>
-    <w:lsdException w:name="toc 2" w:uiPriority="39"/>
-    <w:lsdException w:name="toc 3" w:uiPriority="39"/>
-    <w:lsdException w:name="toc 4" w:uiPriority="39"/>
-    <w:lsdException w:name="toc 5" w:uiPriority="39"/>
-    <w:lsdException w:name="toc 6" w:uiPriority="39"/>
-    <w:lsdException w:name="toc 7" w:uiPriority="39"/>
-    <w:lsdException w:name="toc 8" w:uiPriority="39"/>
-    <w:lsdException w:name="toc 9" w:uiPriority="39"/>
-    <w:lsdException w:name="caption" w:uiPriority="35" w:qFormat="1"/>
-    <w:lsdException w:name="Title" w:semiHidden="0" w:uiPriority="10" w:unhideWhenUsed="0" w:qFormat="1"/>
-    <w:lsdException w:name="Default Paragraph Font" w:uiPriority="1"/>
-    <w:lsdException w:name="Subtitle" w:semiHidden="0" w:uiPriority="11" w:unhideWhenUsed="0" w:qFormat="1"/>
-    <w:lsdException w:name="Strong" w:semiHidden="0" w:uiPriority="22" w:unhideWhenUsed="0" w:qFormat="1"/>
-    <w:lsdException w:name="Emphasis" w:semiHidden="0" w:uiPriority="20" w:unhideWhenUsed="0" w:qFormat="1"/>
-    <w:lsdException w:name="Table Grid" w:semiHidden="0" w:uiPriority="59" w:unhideWhenUsed="0"/>
-    <w:lsdException w:name="Note Level 1" w:semiHidden="0" w:unhideWhenUsed="0"/>
-    <w:lsdException w:name="Note Level 2" w:semiHidden="0" w:unhideWhenUsed="0"/>
-    <w:lsdException w:name="Note Level 3" w:semiHidden="0" w:unhideWhenUsed="0"/>
-    <w:lsdException w:name="Note Level 4" w:semiHidden="0" w:unhideWhenUsed="0"/>
-    <w:lsdException w:name="Note Level 5" w:semiHidden="0" w:unhideWhenUsed="0"/>
-    <w:lsdException w:name="Note Level 6" w:semiHidden="0" w:unhideWhenUsed="0"/>
-    <w:lsdException w:name="Note Level 7" w:semiHidden="0" w:unhideWhenUsed="0"/>
-    <w:lsdException w:name="Note Level 8" w:semiHidden="0" w:unhideWhenUsed="0"/>
-    <w:lsdException w:name="Note Level 9" w:semiHidden="0" w:unhideWhenUsed="0"/>
-    <w:lsdException w:name="Placeholder Text" w:unhideWhenUsed="0"/>
-    <w:lsdException w:name="No Spacing" w:semiHidden="0" w:uiPriority="1" w:unhideWhenUsed="0" w:qFormat="1"/>
-    <w:lsdException w:name="Light Shading" w:semiHidden="0" w:uiPriority="60" w:unhideWhenUsed="0"/>
-    <w:lsdException w:name="Light List" w:semiHidden="0" w:uiPriority="61" w:unhideWhenUsed="0"/>
-    <w:lsdException w:name="Light Grid" w:semiHidden="0" w:uiPriority="62" w:unhideWhenUsed="0"/>
-    <w:lsdException w:name="Medium Shading 1" w:semiHidden="0" w:uiPriority="63" w:unhideWhenUsed="0"/>
-    <w:lsdException w:name="Medium Shading 2" w:semiHidden="0" w:uiPriority="64" w:unhideWhenUsed="0"/>
-    <w:lsdException w:name="Medium List 1" w:semiHidden="0" w:uiPriority="65" w:unhideWhenUsed="0"/>
-    <w:lsdException w:name="Medium List 2" w:semiHidden="0" w:uiPriority="66" w:unhideWhenUsed="0"/>
-    <w:lsdException w:name="Medium Grid 1" w:semiHidden="0" w:uiPriority="67" w:unhideWhenUsed="0"/>
-    <w:lsdException w:name="Medium Grid 2" w:semiHidden="0" w:uiPriority="68" w:unhideWhenUsed="0"/>
-    <w:lsdException w:name="Medium Grid 3" w:semiHidden="0" w:uiPriority="69" w:unhideWhenUsed="0"/>
-    <w:lsdException w:name="Dark List" w:semiHidden="0" w:uiPriority="70" w:unhideWhenUsed="0"/>
-    <w:lsdException w:name="Colorful Shading" w:semiHidden="0" w:uiPriority="71" w:unhideWhenUsed="0"/>
-    <w:lsdException w:name="Colorful List" w:semiHidden="0" w:uiPriority="72" w:unhideWhenUsed="0"/>
-    <w:lsdException w:name="Colorful Grid" w:semiHidden="0" w:uiPriority="73" w:unhideWhenUsed="0"/>
-    <w:lsdException w:name="Light Shading Accent 1" w:semiHidden="0" w:uiPriority="60" w:unhideWhenUsed="0"/>
-    <w:lsdException w:name="Light List Accent 1" w:semiHidden="0" w:uiPriority="61" w:unhideWhenUsed="0"/>
-    <w:lsdException w:name="Light Grid Accent 1" w:semiHidden="0" w:uiPriority="62" w:unhideWhenUsed="0"/>
-    <w:lsdException w:name="Medium Shading 1 Accent 1" w:semiHidden="0" w:uiPriority="63" w:unhideWhenUsed="0"/>
-    <w:lsdException w:name="Medium Shading 2 Accent 1" w:semiHidden="0" w:uiPriority="64" w:unhideWhenUsed="0"/>
-    <w:lsdException w:name="Medium List 1 Accent 1" w:semiHidden="0" w:uiPriority="65" w:unhideWhenUsed="0"/>
-    <w:lsdException w:name="Revision" w:unhideWhenUsed="0"/>
-    <w:lsdException w:name="List Paragraph" w:semiHidden="0" w:uiPriority="34" w:unhideWhenUsed="0" w:qFormat="1"/>
-    <w:lsdException w:name="Quote" w:semiHidden="0" w:uiPriority="29" w:unhideWhenUsed="0" w:qFormat="1"/>
-    <w:lsdException w:name="Intense Quote" w:semiHidden="0" w:uiPriority="30" w:unhideWhenUsed="0" w:qFormat="1"/>
-    <w:lsdException w:name="Medium List 2 Accent 1" w:semiHidden="0" w:uiPriority="66" w:unhideWhenUsed="0"/>
-    <w:lsdException w:name="Medium Grid 1 Accent 1" w:semiHidden="0" w:uiPriority="67" w:unhideWhenUsed="0"/>
-    <w:lsdException w:name="Medium Grid 2 Accent 1" w:semiHidden="0" w:uiPriority="68" w:unhideWhenUsed="0"/>
-    <w:lsdException w:name="Medium Grid 3 Accent 1" w:semiHidden="0" w:uiPriority="69" w:unhideWhenUsed="0"/>
-    <w:lsdException w:name="Dark List Accent 1" w:semiHidden="0" w:uiPriority="70" w:unhideWhenUsed="0"/>
-    <w:lsdException w:name="Colorful Shading Accent 1" w:semiHidden="0" w:uiPriority="71" w:unhideWhenUsed="0"/>
-    <w:lsdException w:name="Colorful List Accent 1" w:semiHidden="0" w:uiPriority="72" w:unhideWhenUsed="0"/>
-    <w:lsdException w:name="Colorful Grid Accent 1" w:semiHidden="0" w:uiPriority="73" w:unhideWhenUsed="0"/>
-    <w:lsdException w:name="Light Shading Accent 2" w:semiHidden="0" w:uiPriority="60" w:unhideWhenUsed="0"/>
-    <w:lsdException w:name="Light List Accent 2" w:semiHidden="0" w:uiPriority="61" w:unhideWhenUsed="0"/>
-    <w:lsdException w:name="Light Grid Accent 2" w:semiHidden="0" w:uiPriority="62" w:unhideWhenUsed="0"/>
-    <w:lsdException w:name="Medium Shading 1 Accent 2" w:semiHidden="0" w:uiPriority="63" w:unhideWhenUsed="0"/>
-    <w:lsdException w:name="Medium Shading 2 Accent 2" w:semiHidden="0" w:uiPriority="64" w:unhideWhenUsed="0"/>
-    <w:lsdException w:name="Medium List 1 Accent 2" w:semiHidden="0" w:uiPriority="65" w:unhideWhenUsed="0"/>
-    <w:lsdException w:name="Medium List 2 Accent 2" w:semiHidden="0" w:uiPriority="66" w:unhideWhenUsed="0"/>
-    <w:lsdException w:name="Medium Grid 1 Accent 2" w:semiHidden="0" w:uiPriority="67" w:unhideWhenUsed="0"/>
-    <w:lsdException w:name="Medium Grid 2 Accent 2" w:semiHidden="0" w:uiPriority="68" w:unhideWhenUsed="0"/>
-    <w:lsdException w:name="Medium Grid 3 Accent 2" w:semiHidden="0" w:uiPriority="69" w:unhideWhenUsed="0"/>
-    <w:lsdException w:name="Dark List Accent 2" w:semiHidden="0" w:uiPriority="70" w:unhideWhenUsed="0"/>
-    <w:lsdException w:name="Colorful Shading Accent 2" w:semiHidden="0" w:uiPriority="71" w:unhideWhenUsed="0"/>
-    <w:lsdException w:name="Colorful List Accent 2" w:semiHidden="0" w:uiPriority="72" w:unhideWhenUsed="0"/>
-    <w:lsdException w:name="Colorful Grid Accent 2" w:semiHidden="0" w:uiPriority="73" w:unhideWhenUsed="0"/>
-    <w:lsdException w:name="Light Shading Accent 3" w:semiHidden="0" w:uiPriority="60" w:unhideWhenUsed="0"/>
-    <w:lsdException w:name="Light List Accent 3" w:semiHidden="0" w:uiPriority="61" w:unhideWhenUsed="0"/>
-    <w:lsdException w:name="Light Grid Accent 3" w:semiHidden="0" w:uiPriority="62" w:unhideWhenUsed="0"/>
-    <w:lsdException w:name="Medium Shading 1 Accent 3" w:semiHidden="0" w:uiPriority="63" w:unhideWhenUsed="0"/>
-    <w:lsdException w:name="Medium Shading 2 Accent 3" w:semiHidden="0" w:uiPriority="64" w:unhideWhenUsed="0"/>
-    <w:lsdException w:name="Medium List 1 Accent 3" w:semiHidden="0" w:uiPriority="65" w:unhideWhenUsed="0"/>
-    <w:lsdException w:name="Medium List 2 Accent 3" w:semiHidden="0" w:uiPriority="66" w:unhideWhenUsed="0"/>
-    <w:lsdException w:name="Medium Grid 1 Accent 3" w:semiHidden="0" w:uiPriority="67" w:unhideWhenUsed="0"/>
-    <w:lsdException w:name="Medium Grid 2 Accent 3" w:semiHidden="0" w:uiPriority="68" w:unhideWhenUsed="0"/>
-    <w:lsdException w:name="Medium Grid 3 Accent 3" w:semiHidden="0" w:uiPriority="69" w:unhideWhenUsed="0"/>
-    <w:lsdException w:name="Dark List Accent 3" w:semiHidden="0" w:uiPriority="70" w:unhideWhenUsed="0"/>
-    <w:lsdException w:name="Colorful Shading Accent 3" w:semiHidden="0" w:uiPriority="71" w:unhideWhenUsed="0"/>
-    <w:lsdException w:name="Colorful List Accent 3" w:semiHidden="0" w:uiPriority="72" w:unhideWhenUsed="0"/>
-    <w:lsdException w:name="Colorful Grid Accent 3" w:semiHidden="0" w:uiPriority="73" w:unhideWhenUsed="0"/>
-    <w:lsdException w:name="Light Shading Accent 4" w:semiHidden="0" w:uiPriority="60" w:unhideWhenUsed="0"/>
-    <w:lsdException w:name="Light List Accent 4" w:semiHidden="0" w:uiPriority="61" w:unhideWhenUsed="0"/>
-    <w:lsdException w:name="Light Grid Accent 4" w:semiHidden="0" w:uiPriority="62" w:unhideWhenUsed="0"/>
-    <w:lsdException w:name="Medium Shading 1 Accent 4" w:semiHidden="0" w:uiPriority="63" w:unhideWhenUsed="0"/>
-    <w:lsdException w:name="Medium Shading 2 Accent 4" w:semiHidden="0" w:uiPriority="64" w:unhideWhenUsed="0"/>
-    <w:lsdException w:name="Medium List 1 Accent 4" w:semiHidden="0" w:uiPriority="65" w:unhideWhenUsed="0"/>
-    <w:lsdException w:name="Medium List 2 Accent 4" w:semiHidden="0" w:uiPriority="66" w:unhideWhenUsed="0"/>
-    <w:lsdException w:name="Medium Grid 1 Accent 4" w:semiHidden="0" w:uiPriority="67" w:unhideWhenUsed="0"/>
-    <w:lsdException w:name="Medium Grid 2 Accent 4" w:semiHidden="0" w:uiPriority="68" w:unhideWhenUsed="0"/>
-    <w:lsdException w:name="Medium Grid 3 Accent 4" w:semiHidden="0" w:uiPriority="69" w:unhideWhenUsed="0"/>
-    <w:lsdException w:name="Dark List Accent 4" w:semiHidden="0" w:uiPriority="70" w:unhideWhenUsed="0"/>
-    <w:lsdException w:name="Colorful Shading Accent 4" w:semiHidden="0" w:uiPriority="71" w:unhideWhenUsed="0"/>
-    <w:lsdException w:name="Colorful List Accent 4" w:semiHidden="0" w:uiPriority="72" w:unhideWhenUsed="0"/>
-    <w:lsdException w:name="Colorful Grid Accent 4" w:semiHidden="0" w:uiPriority="73" w:unhideWhenUsed="0"/>
-    <w:lsdException w:name="Light Shading Accent 5" w:semiHidden="0" w:uiPriority="60" w:unhideWhenUsed="0"/>
-    <w:lsdException w:name="Light List Accent 5" w:semiHidden="0" w:uiPriority="61" w:unhideWhenUsed="0"/>
-    <w:lsdException w:name="Light Grid Accent 5" w:semiHidden="0" w:uiPriority="62" w:unhideWhenUsed="0"/>
-    <w:lsdException w:name="Medium Shading 1 Accent 5" w:semiHidden="0" w:uiPriority="63" w:unhideWhenUsed="0"/>
-    <w:lsdException w:name="Medium Shading 2 Accent 5" w:semiHidden="0" w:uiPriority="64" w:unhideWhenUsed="0"/>
-    <w:lsdException w:name="Medium List 1 Accent 5" w:semiHidden="0" w:uiPriority="65" w:unhideWhenUsed="0"/>
-    <w:lsdException w:name="Medium List 2 Accent 5" w:semiHidden="0" w:uiPriority="66" w:unhideWhenUsed="0"/>
-    <w:lsdException w:name="Medium Grid 1 Accent 5" w:semiHidden="0" w:uiPriority="67" w:unhideWhenUsed="0"/>
-    <w:lsdException w:name="Medium Grid 2 Accent 5" w:semiHidden="0" w:uiPriority="68" w:unhideWhenUsed="0"/>
-    <w:lsdException w:name="Medium Grid 3 Accent 5" w:semiHidden="0" w:uiPriority="69" w:unhideWhenUsed="0"/>
-    <w:lsdException w:name="Dark List Accent 5" w:semiHidden="0" w:uiPriority="70" w:unhideWhenUsed="0"/>
-    <w:lsdException w:name="Colorful Shading Accent 5" w:semiHidden="0" w:uiPriority="71" w:unhideWhenUsed="0"/>
-    <w:lsdException w:name="Colorful List Accent 5" w:semiHidden="0" w:uiPriority="72" w:unhideWhenUsed="0"/>
-    <w:lsdException w:name="Colorful Grid Accent 5" w:semiHidden="0" w:uiPriority="73" w:unhideWhenUsed="0"/>
-    <w:lsdException w:name="Light Shading Accent 6" w:semiHidden="0" w:uiPriority="60" w:unhideWhenUsed="0"/>
-    <w:lsdException w:name="Light List Accent 6" w:semiHidden="0" w:uiPriority="61" w:unhideWhenUsed="0"/>
-    <w:lsdException w:name="Light Grid Accent 6" w:semiHidden="0" w:uiPriority="62" w:unhideWhenUsed="0"/>
-    <w:lsdException w:name="Medium Shading 1 Accent 6" w:semiHidden="0" w:uiPriority="63" w:unhideWhenUsed="0"/>
-    <w:lsdException w:name="Medium Shading 2 Accent 6" w:semiHidden="0" w:uiPriority="64" w:unhideWhenUsed="0"/>
-    <w:lsdException w:name="Medium List 1 Accent 6" w:semiHidden="0" w:uiPriority="65" w:unhideWhenUsed="0"/>
-    <w:lsdException w:name="Medium List 2 Accent 6" w:semiHidden="0" w:uiPriority="66" w:unhideWhenUsed="0"/>
-    <w:lsdException w:name="Medium Grid 1 Accent 6" w:semiHidden="0" w:uiPriority="67" w:unhideWhenUsed="0"/>
-    <w:lsdException w:name="Medium Grid 2 Accent 6" w:semiHidden="0" w:uiPriority="68" w:unhideWhenUsed="0"/>
-    <w:lsdException w:name="Medium Grid 3 Accent 6" w:semiHidden="0" w:uiPriority="69" w:unhideWhenUsed="0"/>
-    <w:lsdException w:name="Dark List Accent 6" w:semiHidden="0" w:uiPriority="70" w:unhideWhenUsed="0"/>
-    <w:lsdException w:name="Colorful Shading Accent 6" w:semiHidden="0" w:uiPriority="71" w:unhideWhenUsed="0"/>
-    <w:lsdException w:name="Colorful List Accent 6" w:semiHidden="0" w:uiPriority="72" w:unhideWhenUsed="0"/>
-    <w:lsdException w:name="Colorful Grid Accent 6" w:semiHidden="0" w:uiPriority="73" w:unhideWhenUsed="0"/>
-    <w:lsdException w:name="Subtle Emphasis" w:semiHidden="0" w:uiPriority="19" w:unhideWhenUsed="0" w:qFormat="1"/>
-    <w:lsdException w:name="Intense Emphasis" w:semiHidden="0" w:uiPriority="21" w:unhideWhenUsed="0" w:qFormat="1"/>
-    <w:lsdException w:name="Subtle Reference" w:semiHidden="0" w:uiPriority="31" w:unhideWhenUsed="0" w:qFormat="1"/>
-    <w:lsdException w:name="Intense Reference" w:semiHidden="0" w:uiPriority="32" w:unhideWhenUsed="0" w:qFormat="1"/>
-    <w:lsdException w:name="Book Title" w:semiHidden="0" w:uiPriority="33" w:unhideWhenUsed="0" w:qFormat="1"/>
-    <w:lsdException w:name="Bibliography" w:uiPriority="37"/>
-    <w:lsdException w:name="TOC Heading" w:uiPriority="39" w:qFormat="1"/>
+  <w:latentStyles w:defLockedState="0" w:defUIPriority="99" w:defSemiHidden="0" w:defUnhideWhenUsed="0" w:defQFormat="0" w:count="380">
+    <w:lsdException w:name="Normal" w:uiPriority="0" w:qFormat="1"/>
+    <w:lsdException w:name="heading 1" w:uiPriority="9" w:qFormat="1"/>
+    <w:lsdException w:name="heading 2" w:semiHidden="1" w:uiPriority="9" w:unhideWhenUsed="1" w:qFormat="1"/>
+    <w:lsdException w:name="heading 3" w:semiHidden="1" w:uiPriority="9" w:unhideWhenUsed="1" w:qFormat="1"/>
+    <w:lsdException w:name="heading 4" w:semiHidden="1" w:uiPriority="9" w:unhideWhenUsed="1" w:qFormat="1"/>
+    <w:lsdException w:name="heading 5" w:semiHidden="1" w:uiPriority="9" w:unhideWhenUsed="1" w:qFormat="1"/>
+    <w:lsdException w:name="heading 6" w:semiHidden="1" w:uiPriority="9" w:unhideWhenUsed="1" w:qFormat="1"/>
+    <w:lsdException w:name="heading 7" w:semiHidden="1" w:uiPriority="9" w:unhideWhenUsed="1" w:qFormat="1"/>
+    <w:lsdException w:name="heading 8" w:semiHidden="1" w:uiPriority="9" w:unhideWhenUsed="1" w:qFormat="1"/>
+    <w:lsdException w:name="heading 9" w:semiHidden="1" w:uiPriority="9" w:unhideWhenUsed="1" w:qFormat="1"/>
+    <w:lsdException w:name="index 1" w:semiHidden="1" w:unhideWhenUsed="1"/>
+    <w:lsdException w:name="index 2" w:semiHidden="1" w:unhideWhenUsed="1"/>
+    <w:lsdException w:name="index 3" w:semiHidden="1" w:unhideWhenUsed="1"/>
+    <w:lsdException w:name="index 4" w:semiHidden="1" w:unhideWhenUsed="1"/>
+    <w:lsdException w:name="index 5" w:semiHidden="1" w:unhideWhenUsed="1"/>
+    <w:lsdException w:name="index 6" w:semiHidden="1" w:unhideWhenUsed="1"/>
+    <w:lsdException w:name="index 7" w:semiHidden="1" w:unhideWhenUsed="1"/>
+    <w:lsdException w:name="index 8" w:semiHidden="1" w:unhideWhenUsed="1"/>
+    <w:lsdException w:name="index 9" w:semiHidden="1" w:unhideWhenUsed="1"/>
+    <w:lsdException w:name="toc 1" w:semiHidden="1" w:uiPriority="39" w:unhideWhenUsed="1"/>
+    <w:lsdException w:name="toc 2" w:semiHidden="1" w:uiPriority="39" w:unhideWhenUsed="1"/>
+    <w:lsdException w:name="toc 3" w:semiHidden="1" w:uiPriority="39" w:unhideWhenUsed="1"/>
+    <w:lsdException w:name="toc 4" w:semiHidden="1" w:uiPriority="39" w:unhideWhenUsed="1"/>
+    <w:lsdException w:name="toc 5" w:semiHidden="1" w:uiPriority="39" w:unhideWhenUsed="1"/>
+    <w:lsdException w:name="toc 6" w:semiHidden="1" w:uiPriority="39" w:unhideWhenUsed="1"/>
+    <w:lsdException w:name="toc 7" w:semiHidden="1" w:uiPriority="39" w:unhideWhenUsed="1"/>
+    <w:lsdException w:name="toc 8" w:semiHidden="1" w:uiPriority="39" w:unhideWhenUsed="1"/>
+    <w:lsdException w:name="toc 9" w:semiHidden="1" w:uiPriority="39" w:unhideWhenUsed="1"/>
+    <w:lsdException w:name="Normal Indent" w:semiHidden="1" w:unhideWhenUsed="1"/>
+    <w:lsdException w:name="footnote text" w:semiHidden="1" w:unhideWhenUsed="1"/>
+    <w:lsdException w:name="annotation text" w:semiHidden="1" w:unhideWhenUsed="1"/>
+    <w:lsdException w:name="header" w:semiHidden="1" w:unhideWhenUsed="1"/>
+    <w:lsdException w:name="footer" w:semiHidden="1" w:unhideWhenUsed="1"/>
+    <w:lsdException w:name="index heading" w:semiHidden="1" w:unhideWhenUsed="1"/>
+    <w:lsdException w:name="caption" w:semiHidden="1" w:uiPriority="35" w:unhideWhenUsed="1" w:qFormat="1"/>
+    <w:lsdException w:name="table of figures" w:semiHidden="1" w:unhideWhenUsed="1"/>
+    <w:lsdException w:name="envelope address" w:semiHidden="1" w:unhideWhenUsed="1"/>
+    <w:lsdException w:name="envelope return" w:semiHidden="1" w:unhideWhenUsed="1"/>
+    <w:lsdException w:name="footnote reference" w:semiHidden="1" w:unhideWhenUsed="1"/>
+    <w:lsdException w:name="annotation reference" w:semiHidden="1" w:unhideWhenUsed="1"/>
+    <w:lsdException w:name="line number" w:semiHidden="1" w:unhideWhenUsed="1"/>
+    <w:lsdException w:name="page number" w:semiHidden="1" w:unhideWhenUsed="1"/>
+    <w:lsdException w:name="endnote reference" w:semiHidden="1" w:unhideWhenUsed="1"/>
+    <w:lsdException w:name="endnote text" w:semiHidden="1" w:unhideWhenUsed="1"/>
+    <w:lsdException w:name="table of authorities" w:semiHidden="1" w:unhideWhenUsed="1"/>
+    <w:lsdException w:name="macro" w:semiHidden="1" w:unhideWhenUsed="1"/>
+    <w:lsdException w:name="toa heading" w:semiHidden="1" w:unhideWhenUsed="1"/>
+    <w:lsdException w:name="List" w:semiHidden="1" w:unhideWhenUsed="1"/>
+    <w:lsdException w:name="List Bullet" w:semiHidden="1" w:unhideWhenUsed="1"/>
+    <w:lsdException w:name="List Number" w:semiHidden="1" w:unhideWhenUsed="1"/>
+    <w:lsdException w:name="List 2" w:semiHidden="1" w:unhideWhenUsed="1"/>
+    <w:lsdException w:name="List 3" w:semiHidden="1" w:unhideWhenUsed="1"/>
+    <w:lsdException w:name="List 4" w:semiHidden="1" w:unhideWhenUsed="1"/>
+    <w:lsdException w:name="List 5" w:semiHidden="1" w:unhideWhenUsed="1"/>
+    <w:lsdException w:name="List Bullet 2" w:semiHidden="1" w:unhideWhenUsed="1"/>
+    <w:lsdException w:name="List Bullet 3" w:semiHidden="1" w:unhideWhenUsed="1"/>
+    <w:lsdException w:name="List Bullet 4" w:semiHidden="1" w:unhideWhenUsed="1"/>
+    <w:lsdException w:name="List Bullet 5" w:semiHidden="1" w:unhideWhenUsed="1"/>
+    <w:lsdException w:name="List Number 2" w:semiHidden="1" w:unhideWhenUsed="1"/>
+    <w:lsdException w:name="List Number 3" w:semiHidden="1" w:unhideWhenUsed="1"/>
+    <w:lsdException w:name="List Number 4" w:semiHidden="1" w:unhideWhenUsed="1"/>
+    <w:lsdException w:name="List Number 5" w:semiHidden="1" w:unhideWhenUsed="1"/>
+    <w:lsdException w:name="Title" w:uiPriority="10" w:qFormat="1"/>
+    <w:lsdException w:name="Closing" w:semiHidden="1" w:unhideWhenUsed="1"/>
+    <w:lsdException w:name="Signature" w:semiHidden="1" w:unhideWhenUsed="1"/>
+    <w:lsdException w:name="Default Paragraph Font" w:semiHidden="1" w:uiPriority="1" w:unhideWhenUsed="1"/>
+    <w:lsdException w:name="Body Text" w:semiHidden="1" w:unhideWhenUsed="1"/>
+    <w:lsdException w:name="Body Text Indent" w:semiHidden="1" w:unhideWhenUsed="1"/>
+    <w:lsdException w:name="List Continue" w:semiHidden="1" w:unhideWhenUsed="1"/>
+    <w:lsdException w:name="List Continue 2" w:semiHidden="1" w:unhideWhenUsed="1"/>
+    <w:lsdException w:name="List Continue 3" w:semiHidden="1" w:unhideWhenUsed="1"/>
+    <w:lsdException w:name="List Continue 4" w:semiHidden="1" w:unhideWhenUsed="1"/>
+    <w:lsdException w:name="List Continue 5" w:semiHidden="1" w:unhideWhenUsed="1"/>
+    <w:lsdException w:name="Message Header" w:semiHidden="1" w:unhideWhenUsed="1"/>
+    <w:lsdException w:name="Subtitle" w:uiPriority="11" w:qFormat="1"/>
+    <w:lsdException w:name="Salutation" w:semiHidden="1" w:unhideWhenUsed="1"/>
+    <w:lsdException w:name="Date" w:semiHidden="1" w:unhideWhenUsed="1"/>
+    <w:lsdException w:name="Body Text First Indent" w:semiHidden="1" w:unhideWhenUsed="1"/>
+    <w:lsdException w:name="Body Text First Indent 2" w:semiHidden="1" w:unhideWhenUsed="1"/>
+    <w:lsdException w:name="Note Heading" w:semiHidden="1" w:unhideWhenUsed="1"/>
+    <w:lsdException w:name="Body Text 2" w:semiHidden="1" w:unhideWhenUsed="1"/>
+    <w:lsdException w:name="Body Text 3" w:semiHidden="1" w:unhideWhenUsed="1"/>
+    <w:lsdException w:name="Body Text Indent 2" w:semiHidden="1" w:unhideWhenUsed="1"/>
+    <w:lsdException w:name="Body Text Indent 3" w:semiHidden="1" w:unhideWhenUsed="1"/>
+    <w:lsdException w:name="Block Text" w:semiHidden="1" w:unhideWhenUsed="1"/>
+    <w:lsdException w:name="Hyperlink" w:semiHidden="1" w:unhideWhenUsed="1"/>
+    <w:lsdException w:name="FollowedHyperlink" w:semiHidden="1" w:unhideWhenUsed="1"/>
+    <w:lsdException w:name="Strong" w:uiPriority="22" w:qFormat="1"/>
+    <w:lsdException w:name="Emphasis" w:uiPriority="20" w:qFormat="1"/>
+    <w:lsdException w:name="Document Map" w:semiHidden="1" w:unhideWhenUsed="1"/>
+    <w:lsdException w:name="Plain Text" w:semiHidden="1" w:unhideWhenUsed="1"/>
+    <w:lsdException w:name="E-mail Signature" w:semiHidden="1" w:unhideWhenUsed="1"/>
+    <w:lsdException w:name="HTML Top of Form" w:semiHidden="1" w:unhideWhenUsed="1"/>
+    <w:lsdException w:name="HTML Bottom of Form" w:semiHidden="1" w:unhideWhenUsed="1"/>
+    <w:lsdException w:name="Normal (Web)" w:semiHidden="1" w:unhideWhenUsed="1"/>
+    <w:lsdException w:name="HTML Acronym" w:semiHidden="1" w:unhideWhenUsed="1"/>
+    <w:lsdException w:name="HTML Address" w:semiHidden="1" w:unhideWhenUsed="1"/>
+    <w:lsdException w:name="HTML Cite" w:semiHidden="1" w:unhideWhenUsed="1"/>
+    <w:lsdException w:name="HTML Code" w:semiHidden="1" w:unhideWhenUsed="1"/>
+    <w:lsdException w:name="HTML Definition" w:semiHidden="1" w:unhideWhenUsed="1"/>
+    <w:lsdException w:name="HTML Keyboard" w:semiHidden="1" w:unhideWhenUsed="1"/>
+    <w:lsdException w:name="HTML Preformatted" w:semiHidden="1" w:unhideWhenUsed="1"/>
+    <w:lsdException w:name="HTML Sample" w:semiHidden="1" w:unhideWhenUsed="1"/>
+    <w:lsdException w:name="HTML Typewriter" w:semiHidden="1" w:unhideWhenUsed="1"/>
+    <w:lsdException w:name="HTML Variable" w:semiHidden="1" w:unhideWhenUsed="1"/>
+    <w:lsdException w:name="Normal Table" w:semiHidden="1" w:unhideWhenUsed="1"/>
+    <w:lsdException w:name="annotation subject" w:semiHidden="1" w:unhideWhenUsed="1"/>
+    <w:lsdException w:name="No List" w:semiHidden="1" w:unhideWhenUsed="1"/>
+    <w:lsdException w:name="Outline List 1" w:semiHidden="1" w:unhideWhenUsed="1"/>
+    <w:lsdException w:name="Outline List 2" w:semiHidden="1" w:unhideWhenUsed="1"/>
+    <w:lsdException w:name="Outline List 3" w:semiHidden="1" w:unhideWhenUsed="1"/>
+    <w:lsdException w:name="Table Simple 1" w:semiHidden="1" w:unhideWhenUsed="1"/>
+    <w:lsdException w:name="Table Simple 2" w:semiHidden="1" w:unhideWhenUsed="1"/>
+    <w:lsdException w:name="Table Simple 3" w:semiHidden="1" w:unhideWhenUsed="1"/>
+    <w:lsdException w:name="Table Classic 1" w:semiHidden="1" w:unhideWhenUsed="1"/>
+    <w:lsdException w:name="Table Classic 2" w:semiHidden="1" w:unhideWhenUsed="1"/>
+    <w:lsdException w:name="Table Classic 3" w:semiHidden="1" w:unhideWhenUsed="1"/>
+    <w:lsdException w:name="Table Classic 4" w:semiHidden="1" w:unhideWhenUsed="1"/>
+    <w:lsdException w:name="Table Colorful 1" w:semiHidden="1" w:unhideWhenUsed="1"/>
+    <w:lsdException w:name="Table Colorful 2" w:semiHidden="1" w:unhideWhenUsed="1"/>
+    <w:lsdException w:name="Table Colorful 3" w:semiHidden="1" w:unhideWhenUsed="1"/>
+    <w:lsdException w:name="Table Columns 1" w:semiHidden="1" w:unhideWhenUsed="1"/>
+    <w:lsdException w:name="Table Columns 2" w:semiHidden="1" w:unhideWhenUsed="1"/>
+    <w:lsdException w:name="Table Columns 3" w:semiHidden="1" w:unhideWhenUsed="1"/>
+    <w:lsdException w:name="Table Columns 4" w:semiHidden="1" w:unhideWhenUsed="1"/>
+    <w:lsdException w:name="Table Columns 5" w:semiHidden="1" w:unhideWhenUsed="1"/>
+    <w:lsdException w:name="Table Grid 1" w:semiHidden="1" w:unhideWhenUsed="1"/>
+    <w:lsdException w:name="Table Grid 2" w:semiHidden="1" w:unhideWhenUsed="1"/>
+    <w:lsdException w:name="Table Grid 3" w:semiHidden="1" w:unhideWhenUsed="1"/>
+    <w:lsdException w:name="Table Grid 4" w:semiHidden="1" w:unhideWhenUsed="1"/>
+    <w:lsdException w:name="Table Grid 5" w:semiHidden="1" w:unhideWhenUsed="1"/>
+    <w:lsdException w:name="Table Grid 6" w:semiHidden="1" w:unhideWhenUsed="1"/>
+    <w:lsdException w:name="Table Grid 7" w:semiHidden="1" w:unhideWhenUsed="1"/>
+    <w:lsdException w:name="Table Grid 8" w:semiHidden="1" w:unhideWhenUsed="1"/>
+    <w:lsdException w:name="Table List 1" w:semiHidden="1" w:unhideWhenUsed="1"/>
+    <w:lsdException w:name="Table List 2" w:semiHidden="1" w:unhideWhenUsed="1"/>
+    <w:lsdException w:name="Table List 3" w:semiHidden="1" w:unhideWhenUsed="1"/>
+    <w:lsdException w:name="Table List 4" w:semiHidden="1" w:unhideWhenUsed="1"/>
+    <w:lsdException w:name="Table List 5" w:semiHidden="1" w:unhideWhenUsed="1"/>
+    <w:lsdException w:name="Table List 6" w:semiHidden="1" w:unhideWhenUsed="1"/>
+    <w:lsdException w:name="Table List 7" w:semiHidden="1" w:unhideWhenUsed="1"/>
+    <w:lsdException w:name="Table List 8" w:semiHidden="1" w:unhideWhenUsed="1"/>
+    <w:lsdException w:name="Table 3D effects 1" w:semiHidden="1" w:unhideWhenUsed="1"/>
+    <w:lsdException w:name="Table 3D effects 2" w:semiHidden="1" w:unhideWhenUsed="1"/>
+    <w:lsdException w:name="Table 3D effects 3" w:semiHidden="1" w:unhideWhenUsed="1"/>
+    <w:lsdException w:name="Table Contemporary" w:semiHidden="1" w:unhideWhenUsed="1"/>
+    <w:lsdException w:name="Table Elegant" w:semiHidden="1" w:unhideWhenUsed="1"/>
+    <w:lsdException w:name="Table Professional" w:semiHidden="1" w:unhideWhenUsed="1"/>
+    <w:lsdException w:name="Table Subtle 1" w:semiHidden="1" w:unhideWhenUsed="1"/>
+    <w:lsdException w:name="Table Subtle 2" w:semiHidden="1" w:unhideWhenUsed="1"/>
+    <w:lsdException w:name="Table Web 1" w:semiHidden="1" w:unhideWhenUsed="1"/>
+    <w:lsdException w:name="Table Web 2" w:semiHidden="1" w:unhideWhenUsed="1"/>
+    <w:lsdException w:name="Table Web 3" w:semiHidden="1" w:unhideWhenUsed="1"/>
+    <w:lsdException w:name="Balloon Text" w:semiHidden="1" w:unhideWhenUsed="1"/>
+    <w:lsdException w:name="Table Grid" w:uiPriority="59"/>
+    <w:lsdException w:name="Table Theme" w:semiHidden="1" w:unhideWhenUsed="1"/>
+    <w:lsdException w:name="Placeholder Text" w:semiHidden="1"/>
+    <w:lsdException w:name="No Spacing" w:uiPriority="1" w:qFormat="1"/>
+    <w:lsdException w:name="Light Shading" w:uiPriority="60"/>
+    <w:lsdException w:name="Light List" w:uiPriority="61"/>
+    <w:lsdException w:name="Light Grid" w:uiPriority="62"/>
+    <w:lsdException w:name="Medium Shading 1" w:uiPriority="63"/>
+    <w:lsdException w:name="Medium Shading 2" w:uiPriority="64"/>
+    <w:lsdException w:name="Medium List 1" w:uiPriority="65"/>
+    <w:lsdException w:name="Medium List 2" w:uiPriority="66"/>
+    <w:lsdException w:name="Medium Grid 1" w:uiPriority="67"/>
+    <w:lsdException w:name="Medium Grid 2" w:uiPriority="68"/>
+    <w:lsdException w:name="Medium Grid 3" w:uiPriority="69"/>
+    <w:lsdException w:name="Dark List" w:uiPriority="70"/>
+    <w:lsdException w:name="Colorful Shading" w:uiPriority="71"/>
+    <w:lsdException w:name="Colorful List" w:uiPriority="72"/>
+    <w:lsdException w:name="Colorful Grid" w:uiPriority="73"/>
+    <w:lsdException w:name="Light Shading Accent 1" w:uiPriority="60"/>
+    <w:lsdException w:name="Light List Accent 1" w:uiPriority="61"/>
+    <w:lsdException w:name="Light Grid Accent 1" w:uiPriority="62"/>
+    <w:lsdException w:name="Medium Shading 1 Accent 1" w:uiPriority="63"/>
+    <w:lsdException w:name="Medium Shading 2 Accent 1" w:uiPriority="64"/>
+    <w:lsdException w:name="Medium List 1 Accent 1" w:uiPriority="65"/>
+    <w:lsdException w:name="Revision" w:semiHidden="1"/>
+    <w:lsdException w:name="List Paragraph" w:uiPriority="34" w:qFormat="1"/>
+    <w:lsdException w:name="Quote" w:uiPriority="29" w:qFormat="1"/>
+    <w:lsdException w:name="Intense Quote" w:uiPriority="30" w:qFormat="1"/>
+    <w:lsdException w:name="Medium List 2 Accent 1" w:uiPriority="66"/>
+    <w:lsdException w:name="Medium Grid 1 Accent 1" w:uiPriority="67"/>
+    <w:lsdException w:name="Medium Grid 2 Accent 1" w:uiPriority="68"/>
+    <w:lsdException w:name="Medium Grid 3 Accent 1" w:uiPriority="69"/>
+    <w:lsdException w:name="Dark List Accent 1" w:uiPriority="70"/>
+    <w:lsdException w:name="Colorful Shading Accent 1" w:uiPriority="71"/>
+    <w:lsdException w:name="Colorful List Accent 1" w:uiPriority="72"/>
+    <w:lsdException w:name="Colorful Grid Accent 1" w:uiPriority="73"/>
+    <w:lsdException w:name="Light Shading Accent 2" w:uiPriority="60"/>
+    <w:lsdException w:name="Light List Accent 2" w:uiPriority="61"/>
+    <w:lsdException w:name="Light Grid Accent 2" w:uiPriority="62"/>
+    <w:lsdException w:name="Medium Shading 1 Accent 2" w:uiPriority="63"/>
+    <w:lsdException w:name="Medium Shading 2 Accent 2" w:uiPriority="64"/>
+    <w:lsdException w:name="Medium List 1 Accent 2" w:uiPriority="65"/>
+    <w:lsdException w:name="Medium List 2 Accent 2" w:uiPriority="66"/>
+    <w:lsdException w:name="Medium Grid 1 Accent 2" w:uiPriority="67"/>
+    <w:lsdException w:name="Medium Grid 2 Accent 2" w:uiPriority="68"/>
+    <w:lsdException w:name="Medium Grid 3 Accent 2" w:uiPriority="69"/>
+    <w:lsdException w:name="Dark List Accent 2" w:uiPriority="70"/>
+    <w:lsdException w:name="Colorful Shading Accent 2" w:uiPriority="71"/>
+    <w:lsdException w:name="Colorful List Accent 2" w:uiPriority="72"/>
+    <w:lsdException w:name="Colorful Grid Accent 2" w:uiPriority="73"/>
+    <w:lsdException w:name="Light Shading Accent 3" w:uiPriority="60"/>
+    <w:lsdException w:name="Light List Accent 3" w:uiPriority="61"/>
+    <w:lsdException w:name="Light Grid Accent 3" w:uiPriority="62"/>
+    <w:lsdException w:name="Medium Shading 1 Accent 3" w:uiPriority="63"/>
+    <w:lsdException w:name="Medium Shading 2 Accent 3" w:uiPriority="64"/>
+    <w:lsdException w:name="Medium List 1 Accent 3" w:uiPriority="65"/>
+    <w:lsdException w:name="Medium List 2 Accent 3" w:uiPriority="66"/>
+    <w:lsdException w:name="Medium Grid 1 Accent 3" w:uiPriority="67"/>
+    <w:lsdException w:name="Medium Grid 2 Accent 3" w:uiPriority="68"/>
+    <w:lsdException w:name="Medium Grid 3 Accent 3" w:uiPriority="69"/>
+    <w:lsdException w:name="Dark List Accent 3" w:uiPriority="70"/>
+    <w:lsdException w:name="Colorful Shading Accent 3" w:uiPriority="71"/>
+    <w:lsdException w:name="Colorful List Accent 3" w:uiPriority="72"/>
+    <w:lsdException w:name="Colorful Grid Accent 3" w:uiPriority="73"/>
+    <w:lsdException w:name="Light Shading Accent 4" w:uiPriority="60"/>
+    <w:lsdException w:name="Light List Accent 4" w:uiPriority="61"/>
+    <w:lsdException w:name="Light Grid Accent 4" w:uiPriority="62"/>
+    <w:lsdException w:name="Medium Shading 1 Accent 4" w:uiPriority="63"/>
+    <w:lsdException w:name="Medium Shading 2 Accent 4" w:uiPriority="64"/>
+    <w:lsdException w:name="Medium List 1 Accent 4" w:uiPriority="65"/>
+    <w:lsdException w:name="Medium List 2 Accent 4" w:uiPriority="66"/>
+    <w:lsdException w:name="Medium Grid 1 Accent 4" w:uiPriority="67"/>
+    <w:lsdException w:name="Medium Grid 2 Accent 4" w:uiPriority="68"/>
+    <w:lsdException w:name="Medium Grid 3 Accent 4" w:uiPriority="69"/>
+    <w:lsdException w:name="Dark List Accent 4" w:uiPriority="70"/>
+    <w:lsdException w:name="Colorful Shading Accent 4" w:uiPriority="71"/>
+    <w:lsdException w:name="Colorful List Accent 4" w:uiPriority="72"/>
+    <w:lsdException w:name="Colorful Grid Accent 4" w:uiPriority="73"/>
+    <w:lsdException w:name="Light Shading Accent 5" w:uiPriority="60"/>
+    <w:lsdException w:name="Light List Accent 5" w:uiPriority="61"/>
+    <w:lsdException w:name="Light Grid Accent 5" w:uiPriority="62"/>
+    <w:lsdException w:name="Medium Shading 1 Accent 5" w:uiPriority="63"/>
+    <w:lsdException w:name="Medium Shading 2 Accent 5" w:uiPriority="64"/>
+    <w:lsdException w:name="Medium List 1 Accent 5" w:uiPriority="65"/>
+    <w:lsdException w:name="Medium List 2 Accent 5" w:uiPriority="66"/>
+    <w:lsdException w:name="Medium Grid 1 Accent 5" w:uiPriority="67"/>
+    <w:lsdException w:name="Medium Grid 2 Accent 5" w:uiPriority="68"/>
+    <w:lsdException w:name="Medium Grid 3 Accent 5" w:uiPriority="69"/>
+    <w:lsdException w:name="Dark List Accent 5" w:uiPriority="70"/>
+    <w:lsdException w:name="Colorful Shading Accent 5" w:uiPriority="71"/>
+    <w:lsdException w:name="Colorful List Accent 5" w:uiPriority="72"/>
+    <w:lsdException w:name="Colorful Grid Accent 5" w:uiPriority="73"/>
+    <w:lsdException w:name="Light Shading Accent 6" w:uiPriority="60"/>
+    <w:lsdException w:name="Light List Accent 6" w:uiPriority="61"/>
+    <w:lsdException w:name="Light Grid Accent 6" w:uiPriority="62"/>
+    <w:lsdException w:name="Medium Shading 1 Accent 6" w:uiPriority="63"/>
+    <w:lsdException w:name="Medium Shading 2 Accent 6" w:uiPriority="64"/>
+    <w:lsdException w:name="Medium List 1 Accent 6" w:uiPriority="65"/>
+    <w:lsdException w:name="Medium List 2 Accent 6" w:uiPriority="66"/>
+    <w:lsdException w:name="Medium Grid 1 Accent 6" w:uiPriority="67"/>
+    <w:lsdException w:name="Medium Grid 2 Accent 6" w:uiPriority="68"/>
+    <w:lsdException w:name="Medium Grid 3 Accent 6" w:uiPriority="69"/>
+    <w:lsdException w:name="Dark List Accent 6" w:uiPriority="70"/>
+    <w:lsdException w:name="Colorful Shading Accent 6" w:uiPriority="71"/>
+    <w:lsdException w:name="Colorful List Accent 6" w:uiPriority="72"/>
+    <w:lsdException w:name="Colorful Grid Accent 6" w:uiPriority="73"/>
+    <w:lsdException w:name="Subtle Emphasis" w:uiPriority="19" w:qFormat="1"/>
+    <w:lsdException w:name="Intense Emphasis" w:uiPriority="21" w:qFormat="1"/>
+    <w:lsdException w:name="Subtle Reference" w:uiPriority="31" w:qFormat="1"/>
+    <w:lsdException w:name="Intense Reference" w:uiPriority="32" w:qFormat="1"/>
+    <w:lsdException w:name="Book Title" w:uiPriority="33" w:qFormat="1"/>
+    <w:lsdException w:name="Bibliography" w:semiHidden="1" w:uiPriority="37" w:unhideWhenUsed="1"/>
+    <w:lsdException w:name="TOC Heading" w:semiHidden="1" w:uiPriority="39" w:unhideWhenUsed="1" w:qFormat="1"/>
+    <w:lsdException w:name="Plain Table 1" w:uiPriority="41"/>
+    <w:lsdException w:name="Plain Table 2" w:uiPriority="42"/>
+    <w:lsdException w:name="Plain Table 3" w:uiPriority="43"/>
+    <w:lsdException w:name="Plain Table 4" w:uiPriority="44"/>
+    <w:lsdException w:name="Plain Table 5" w:uiPriority="45"/>
+    <w:lsdException w:name="Grid Table Light" w:uiPriority="40"/>
+    <w:lsdException w:name="Grid Table 1 Light" w:uiPriority="46"/>
+    <w:lsdException w:name="Grid Table 2" w:uiPriority="47"/>
+    <w:lsdException w:name="Grid Table 3" w:uiPriority="48"/>
+    <w:lsdException w:name="Grid Table 4" w:uiPriority="49"/>
+    <w:lsdException w:name="Grid Table 5 Dark" w:uiPriority="50"/>
+    <w:lsdException w:name="Grid Table 6 Colorful" w:uiPriority="51"/>
+    <w:lsdException w:name="Grid Table 7 Colorful" w:uiPriority="52"/>
+    <w:lsdException w:name="Grid Table 1 Light Accent 1" w:uiPriority="46"/>
+    <w:lsdException w:name="Grid Table 2 Accent 1" w:uiPriority="47"/>
+    <w:lsdException w:name="Grid Table 3 Accent 1" w:uiPriority="48"/>
+    <w:lsdException w:name="Grid Table 4 Accent 1" w:uiPriority="49"/>
+    <w:lsdException w:name="Grid Table 5 Dark Accent 1" w:uiPriority="50"/>
+    <w:lsdException w:name="Grid Table 6 Colorful Accent 1" w:uiPriority="51"/>
+    <w:lsdException w:name="Grid Table 7 Colorful Accent 1" w:uiPriority="52"/>
+    <w:lsdException w:name="Grid Table 1 Light Accent 2" w:uiPriority="46"/>
+    <w:lsdException w:name="Grid Table 2 Accent 2" w:uiPriority="47"/>
+    <w:lsdException w:name="Grid Table 3 Accent 2" w:uiPriority="48"/>
+    <w:lsdException w:name="Grid Table 4 Accent 2" w:uiPriority="49"/>
+    <w:lsdException w:name="Grid Table 5 Dark Accent 2" w:uiPriority="50"/>
+    <w:lsdException w:name="Grid Table 6 Colorful Accent 2" w:uiPriority="51"/>
+    <w:lsdException w:name="Grid Table 7 Colorful Accent 2" w:uiPriority="52"/>
+    <w:lsdException w:name="Grid Table 1 Light Accent 3" w:uiPriority="46"/>
+    <w:lsdException w:name="Grid Table 2 Accent 3" w:uiPriority="47"/>
+    <w:lsdException w:name="Grid Table 3 Accent 3" w:uiPriority="48"/>
+    <w:lsdException w:name="Grid Table 4 Accent 3" w:uiPriority="49"/>
+    <w:lsdException w:name="Grid Table 5 Dark Accent 3" w:uiPriority="50"/>
+    <w:lsdException w:name="Grid Table 6 Colorful Accent 3" w:uiPriority="51"/>
+    <w:lsdException w:name="Grid Table 7 Colorful Accent 3" w:uiPriority="52"/>
+    <w:lsdException w:name="Grid Table 1 Light Accent 4" w:uiPriority="46"/>
+    <w:lsdException w:name="Grid Table 2 Accent 4" w:uiPriority="47"/>
+    <w:lsdException w:name="Grid Table 3 Accent 4" w:uiPriority="48"/>
+    <w:lsdException w:name="Grid Table 4 Accent 4" w:uiPriority="49"/>
+    <w:lsdException w:name="Grid Table 5 Dark Accent 4" w:uiPriority="50"/>
+    <w:lsdException w:name="Grid Table 6 Colorful Accent 4" w:uiPriority="51"/>
+    <w:lsdException w:name="Grid Table 7 Colorful Accent 4" w:uiPriority="52"/>
+    <w:lsdException w:name="Grid Table 1 Light Accent 5" w:uiPriority="46"/>
+    <w:lsdException w:name="Grid Table 2 Accent 5" w:uiPriority="47"/>
+    <w:lsdException w:name="Grid Table 3 Accent 5" w:uiPriority="48"/>
+    <w:lsdException w:name="Grid Table 4 Accent 5" w:uiPriority="49"/>
+    <w:lsdException w:name="Grid Table 5 Dark Accent 5" w:uiPriority="50"/>
+    <w:lsdException w:name="Grid Table 6 Colorful Accent 5" w:uiPriority="51"/>
+    <w:lsdException w:name="Grid Table 7 Colorful Accent 5" w:uiPriority="52"/>
+    <w:lsdException w:name="Grid Table 1 Light Accent 6" w:uiPriority="46"/>
+    <w:lsdException w:name="Grid Table 2 Accent 6" w:uiPriority="47"/>
+    <w:lsdException w:name="Grid Table 3 Accent 6" w:uiPriority="48"/>
+    <w:lsdException w:name="Grid Table 4 Accent 6" w:uiPriority="49"/>
+    <w:lsdException w:name="Grid Table 5 Dark Accent 6" w:uiPriority="50"/>
+    <w:lsdException w:name="Grid Table 6 Colorful Accent 6" w:uiPriority="51"/>
+    <w:lsdException w:name="Grid Table 7 Colorful Accent 6" w:uiPriority="52"/>
+    <w:lsdException w:name="List Table 1 Light" w:uiPriority="46"/>
+    <w:lsdException w:name="List Table 2" w:uiPriority="47"/>
+    <w:lsdException w:name="List Table 3" w:uiPriority="48"/>
+    <w:lsdException w:name="List Table 4" w:uiPriority="49"/>
+    <w:lsdException w:name="List Table 5 Dark" w:uiPriority="50"/>
+    <w:lsdException w:name="List Table 6 Colorful" w:uiPriority="51"/>
+    <w:lsdException w:name="List Table 7 Colorful" w:uiPriority="52"/>
+    <w:lsdException w:name="List Table 1 Light Accent 1" w:uiPriority="46"/>
+    <w:lsdException w:name="List Table 2 Accent 1" w:uiPriority="47"/>
+    <w:lsdException w:name="List Table 3 Accent 1" w:uiPriority="48"/>
+    <w:lsdException w:name="List Table 4 Accent 1" w:uiPriority="49"/>
+    <w:lsdException w:name="List Table 5 Dark Accent 1" w:uiPriority="50"/>
+    <w:lsdException w:name="List Table 6 Colorful Accent 1" w:uiPriority="51"/>
+    <w:lsdException w:name="List Table 7 Colorful Accent 1" w:uiPriority="52"/>
+    <w:lsdException w:name="List Table 1 Light Accent 2" w:uiPriority="46"/>
+    <w:lsdException w:name="List Table 2 Accent 2" w:uiPriority="47"/>
+    <w:lsdException w:name="List Table 3 Accent 2" w:uiPriority="48"/>
+    <w:lsdException w:name="List Table 4 Accent 2" w:uiPriority="49"/>
+    <w:lsdException w:name="List Table 5 Dark Accent 2" w:uiPriority="50"/>
+    <w:lsdException w:name="List Table 6 Colorful Accent 2" w:uiPriority="51"/>
+    <w:lsdException w:name="List Table 7 Colorful Accent 2" w:uiPriority="52"/>
+    <w:lsdException w:name="List Table 1 Light Accent 3" w:uiPriority="46"/>
+    <w:lsdException w:name="List Table 2 Accent 3" w:uiPriority="47"/>
+    <w:lsdException w:name="List Table 3 Accent 3" w:uiPriority="48"/>
+    <w:lsdException w:name="List Table 4 Accent 3" w:uiPriority="49"/>
+    <w:lsdException w:name="List Table 5 Dark Accent 3" w:uiPriority="50"/>
+    <w:lsdException w:name="List Table 6 Colorful Accent 3" w:uiPriority="51"/>
+    <w:lsdException w:name="List Table 7 Colorful Accent 3" w:uiPriority="52"/>
+    <w:lsdException w:name="List Table 1 Light Accent 4" w:uiPriority="46"/>
+    <w:lsdException w:name="List Table 2 Accent 4" w:uiPriority="47"/>
+    <w:lsdException w:name="List Table 3 Accent 4" w:uiPriority="48"/>
+    <w:lsdException w:name="List Table 4 Accent 4" w:uiPriority="49"/>
+    <w:lsdException w:name="List Table 5 Dark Accent 4" w:uiPriority="50"/>
+    <w:lsdException w:name="List Table 6 Colorful Accent 4" w:uiPriority="51"/>
+    <w:lsdException w:name="List Table 7 Colorful Accent 4" w:uiPriority="52"/>
+    <w:lsdException w:name="List Table 1 Light Accent 5" w:uiPriority="46"/>
+    <w:lsdException w:name="List Table 2 Accent 5" w:uiPriority="47"/>
+    <w:lsdException w:name="List Table 3 Accent 5" w:uiPriority="48"/>
+    <w:lsdException w:name="List Table 4 Accent 5" w:uiPriority="49"/>
+    <w:lsdException w:name="List Table 5 Dark Accent 5" w:uiPriority="50"/>
+    <w:lsdException w:name="List Table 6 Colorful Accent 5" w:uiPriority="51"/>
+    <w:lsdException w:name="List Table 7 Colorful Accent 5" w:uiPriority="52"/>
+    <w:lsdException w:name="List Table 1 Light Accent 6" w:uiPriority="46"/>
+    <w:lsdException w:name="List Table 2 Accent 6" w:uiPriority="47"/>
+    <w:lsdException w:name="List Table 3 Accent 6" w:uiPriority="48"/>
+    <w:lsdException w:name="List Table 4 Accent 6" w:uiPriority="49"/>
+    <w:lsdException w:name="List Table 5 Dark Accent 6" w:uiPriority="50"/>
+    <w:lsdException w:name="List Table 6 Colorful Accent 6" w:uiPriority="51"/>
+    <w:lsdException w:name="List Table 7 Colorful Accent 6" w:uiPriority="52"/>
   </w:latentStyles>
   <w:style w:type="paragraph" w:default="1" w:styleId="Normal">
     <w:name w:val="Normal"/>

</xml_diff>